<commit_message>
vault backup: 2025-09-23 09:53:30
</commit_message>
<xml_diff>
--- a/CMPU4007 - Advanced Security/Labs/Advanced Security 1 - Assignment 1.docx
+++ b/CMPU4007 - Advanced Security/Labs/Advanced Security 1 - Assignment 1.docx
@@ -2,7 +2,615 @@
 <file path=word/document.xml><?xml version="1.0" encoding="utf-8"?>
 <w:document xmlns:wpc="http://schemas.microsoft.com/office/word/2010/wordprocessingCanvas" xmlns:cx="http://schemas.microsoft.com/office/drawing/2014/chartex" xmlns:cx1="http://schemas.microsoft.com/office/drawing/2015/9/8/chartex" xmlns:cx2="http://schemas.microsoft.com/office/drawing/2015/10/21/chartex" xmlns:cx3="http://schemas.microsoft.com/office/drawing/2016/5/9/chartex" xmlns:cx4="http://schemas.microsoft.com/office/drawing/2016/5/10/chartex" xmlns:cx5="http://schemas.microsoft.com/office/drawing/2016/5/11/chartex" xmlns:cx6="http://schemas.microsoft.com/office/drawing/2016/5/12/chartex" xmlns:cx7="http://schemas.microsoft.com/office/drawing/2016/5/13/chartex" xmlns:cx8="http://schemas.microsoft.com/office/drawing/2016/5/14/chartex" xmlns:mc="http://schemas.openxmlformats.org/markup-compatibility/2006" xmlns:aink="http://schemas.microsoft.com/office/drawing/2016/ink" xmlns:am3d="http://schemas.microsoft.com/office/drawing/2017/model3d" xmlns:o="urn:schemas-microsoft-com:office:office" xmlns:oel="http://schemas.microsoft.com/office/2019/extlst" xmlns:r="http://schemas.openxmlformats.org/officeDocument/2006/relationships" xmlns:m="http://schemas.openxmlformats.org/officeDocument/2006/math" xmlns:v="urn:schemas-microsoft-com:vml" xmlns:wp14="http://schemas.microsoft.com/office/word/2010/wordprocessingDrawing" xmlns:wp="http://schemas.openxmlformats.org/drawingml/2006/wordprocessingDrawing" xmlns:w10="urn:schemas-microsoft-com:office:word" xmlns:w="http://schemas.openxmlformats.org/wordprocessingml/2006/main" xmlns:w14="http://schemas.microsoft.com/office/word/2010/wordml" xmlns:w15="http://schemas.microsoft.com/office/word/2012/wordml" xmlns:w16cex="http://schemas.microsoft.com/office/word/2018/wordml/cex" xmlns:w16cid="http://schemas.microsoft.com/office/word/2016/wordml/cid" xmlns:w16="http://schemas.microsoft.com/office/word/2018/wordml" xmlns:w16sdtdh="http://schemas.microsoft.com/office/word/2020/wordml/sdtdatahash" xmlns:w16se="http://schemas.microsoft.com/office/word/2015/wordml/symex" xmlns:wpg="http://schemas.microsoft.com/office/word/2010/wordprocessingGroup" xmlns:wpi="http://schemas.microsoft.com/office/word/2010/wordprocessingInk" xmlns:wne="http://schemas.microsoft.com/office/word/2006/wordml" xmlns:wps="http://schemas.microsoft.com/office/word/2010/wordprocessingShape" mc:Ignorable="w14 w15 w16se w16cid w16 w16cex w16sdtdh wp14">
   <w:body>
-    <w:p/>
+    <w:p>
+      <w:pPr>
+        <w:spacing w:before="100" w:beforeAutospacing="1" w:after="100" w:afterAutospacing="1"/>
+        <w:rPr>
+          <w:rFonts w:ascii="Arial" w:eastAsia="Times New Roman" w:hAnsi="Arial" w:cs="Arial"/>
+          <w:kern w:val="0"/>
+          <w:sz w:val="28"/>
+          <w:szCs w:val="28"/>
+          <w:lang w:eastAsia="en-GB"/>
+          <w14:ligatures w14:val="none"/>
+        </w:rPr>
+      </w:pPr>
+      <w:r>
+        <w:rPr>
+          <w:rFonts w:ascii="Arial" w:eastAsia="Times New Roman" w:hAnsi="Arial" w:cs="Arial"/>
+          <w:kern w:val="0"/>
+          <w:sz w:val="28"/>
+          <w:szCs w:val="28"/>
+          <w:lang w:eastAsia="en-GB"/>
+          <w14:ligatures w14:val="none"/>
+        </w:rPr>
+        <w:t>When I think about keeping my personal information safe online, my first step is making my web browser harder to track. There are several tools and extensions that can help with this.</w:t>
+      </w:r>
+    </w:p>
+    <w:p>
+      <w:pPr>
+        <w:numPr>
+          <w:ilvl w:val="0"/>
+          <w:numId w:val="9"/>
+        </w:numPr>
+        <w:spacing w:before="100" w:beforeAutospacing="1" w:after="100" w:afterAutospacing="1"/>
+        <w:rPr>
+          <w:rFonts w:ascii="Arial" w:eastAsia="Times New Roman" w:hAnsi="Arial" w:cs="Arial"/>
+          <w:kern w:val="0"/>
+          <w:sz w:val="28"/>
+          <w:szCs w:val="28"/>
+          <w:lang w:eastAsia="en-GB"/>
+          <w14:ligatures w14:val="none"/>
+        </w:rPr>
+      </w:pPr>
+      <w:r>
+        <w:rPr>
+          <w:rFonts w:ascii="Arial" w:eastAsia="Times New Roman" w:hAnsi="Arial" w:cs="Arial"/>
+          <w:b/>
+          <w:bCs/>
+          <w:kern w:val="0"/>
+          <w:sz w:val="28"/>
+          <w:szCs w:val="28"/>
+          <w:lang w:eastAsia="en-GB"/>
+          <w14:ligatures w14:val="none"/>
+        </w:rPr>
+        <w:t>HTTPS Everywhere (built into most browsers now)</w:t>
+      </w:r>
+      <w:r>
+        <w:rPr>
+          <w:rFonts w:ascii="Arial" w:eastAsia="Times New Roman" w:hAnsi="Arial" w:cs="Arial"/>
+          <w:kern w:val="0"/>
+          <w:sz w:val="28"/>
+          <w:szCs w:val="28"/>
+          <w:lang w:eastAsia="en-GB"/>
+          <w14:ligatures w14:val="none"/>
+        </w:rPr>
+        <w:t xml:space="preserve"> makes sure I connect to sites using encryption instead of plain text. This stops anyone from spying on what I’m doing</w:t>
+      </w:r>
+      <w:r>
+        <w:rPr>
+          <w:rFonts w:ascii="Arial" w:eastAsia="Times New Roman" w:hAnsi="Arial" w:cs="Arial"/>
+          <w:kern w:val="0"/>
+          <w:sz w:val="28"/>
+          <w:szCs w:val="28"/>
+          <w:lang w:eastAsia="en-GB"/>
+          <w14:ligatures w14:val="none"/>
+        </w:rPr>
+        <w:t xml:space="preserve">. </w:t>
+      </w:r>
+    </w:p>
+    <w:p>
+      <w:pPr>
+        <w:numPr>
+          <w:ilvl w:val="0"/>
+          <w:numId w:val="9"/>
+        </w:numPr>
+        <w:spacing w:before="100" w:beforeAutospacing="1" w:after="100" w:afterAutospacing="1"/>
+        <w:rPr>
+          <w:rFonts w:ascii="Arial" w:eastAsia="Times New Roman" w:hAnsi="Arial" w:cs="Arial"/>
+          <w:kern w:val="0"/>
+          <w:sz w:val="28"/>
+          <w:szCs w:val="28"/>
+          <w:lang w:eastAsia="en-GB"/>
+          <w14:ligatures w14:val="none"/>
+        </w:rPr>
+      </w:pPr>
+      <w:r>
+        <w:rPr>
+          <w:rFonts w:ascii="Arial" w:eastAsia="Times New Roman" w:hAnsi="Arial" w:cs="Arial"/>
+          <w:b/>
+          <w:bCs/>
+          <w:kern w:val="0"/>
+          <w:sz w:val="28"/>
+          <w:szCs w:val="28"/>
+          <w:lang w:eastAsia="en-GB"/>
+          <w14:ligatures w14:val="none"/>
+        </w:rPr>
+        <w:t>uBlock Origin</w:t>
+      </w:r>
+      <w:r>
+        <w:rPr>
+          <w:rFonts w:ascii="Arial" w:eastAsia="Times New Roman" w:hAnsi="Arial" w:cs="Arial"/>
+          <w:kern w:val="0"/>
+          <w:sz w:val="28"/>
+          <w:szCs w:val="28"/>
+          <w:lang w:eastAsia="en-GB"/>
+          <w14:ligatures w14:val="none"/>
+        </w:rPr>
+        <w:t xml:space="preserve"> blocks adverts, trackers and even scripts that try to use my computer for things like crypto mining</w:t>
+      </w:r>
+      <w:r>
+        <w:rPr>
+          <w:rFonts w:ascii="Arial" w:eastAsia="Times New Roman" w:hAnsi="Arial" w:cs="Arial"/>
+          <w:kern w:val="0"/>
+          <w:sz w:val="28"/>
+          <w:szCs w:val="28"/>
+          <w:lang w:eastAsia="en-GB"/>
+          <w14:ligatures w14:val="none"/>
+        </w:rPr>
+        <w:t xml:space="preserve">. </w:t>
+      </w:r>
+    </w:p>
+    <w:p>
+      <w:pPr>
+        <w:numPr>
+          <w:ilvl w:val="0"/>
+          <w:numId w:val="9"/>
+        </w:numPr>
+        <w:spacing w:before="100" w:beforeAutospacing="1" w:after="100" w:afterAutospacing="1"/>
+        <w:rPr>
+          <w:rFonts w:ascii="Arial" w:eastAsia="Times New Roman" w:hAnsi="Arial" w:cs="Arial"/>
+          <w:kern w:val="0"/>
+          <w:sz w:val="28"/>
+          <w:szCs w:val="28"/>
+          <w:lang w:eastAsia="en-GB"/>
+          <w14:ligatures w14:val="none"/>
+        </w:rPr>
+      </w:pPr>
+      <w:r>
+        <w:rPr>
+          <w:rFonts w:ascii="Arial" w:eastAsia="Times New Roman" w:hAnsi="Arial" w:cs="Arial"/>
+          <w:b/>
+          <w:bCs/>
+          <w:kern w:val="0"/>
+          <w:sz w:val="28"/>
+          <w:szCs w:val="28"/>
+          <w:lang w:eastAsia="en-GB"/>
+          <w14:ligatures w14:val="none"/>
+        </w:rPr>
+        <w:t>Privacy Badger</w:t>
+      </w:r>
+      <w:r>
+        <w:rPr>
+          <w:rFonts w:ascii="Arial" w:eastAsia="Times New Roman" w:hAnsi="Arial" w:cs="Arial"/>
+          <w:kern w:val="0"/>
+          <w:sz w:val="28"/>
+          <w:szCs w:val="28"/>
+          <w:lang w:eastAsia="en-GB"/>
+          <w14:ligatures w14:val="none"/>
+        </w:rPr>
+        <w:t xml:space="preserve"> is made by the Electronic Frontier Foundation. It learns which sites are following me around and blocks them automatically</w:t>
+      </w:r>
+      <w:r>
+        <w:rPr>
+          <w:rFonts w:ascii="Arial" w:eastAsia="Times New Roman" w:hAnsi="Arial" w:cs="Arial"/>
+          <w:kern w:val="0"/>
+          <w:sz w:val="28"/>
+          <w:szCs w:val="28"/>
+          <w:lang w:eastAsia="en-GB"/>
+          <w14:ligatures w14:val="none"/>
+        </w:rPr>
+        <w:t>.</w:t>
+      </w:r>
+    </w:p>
+    <w:p>
+      <w:pPr>
+        <w:numPr>
+          <w:ilvl w:val="0"/>
+          <w:numId w:val="9"/>
+        </w:numPr>
+        <w:spacing w:before="100" w:beforeAutospacing="1" w:after="100" w:afterAutospacing="1"/>
+        <w:rPr>
+          <w:rFonts w:ascii="Arial" w:eastAsia="Times New Roman" w:hAnsi="Arial" w:cs="Arial"/>
+          <w:kern w:val="0"/>
+          <w:sz w:val="28"/>
+          <w:szCs w:val="28"/>
+          <w:lang w:eastAsia="en-GB"/>
+          <w14:ligatures w14:val="none"/>
+        </w:rPr>
+      </w:pPr>
+      <w:r>
+        <w:rPr>
+          <w:rFonts w:ascii="Arial" w:eastAsia="Times New Roman" w:hAnsi="Arial" w:cs="Arial"/>
+          <w:b/>
+          <w:bCs/>
+          <w:kern w:val="0"/>
+          <w:sz w:val="28"/>
+          <w:szCs w:val="28"/>
+          <w:lang w:eastAsia="en-GB"/>
+          <w14:ligatures w14:val="none"/>
+        </w:rPr>
+        <w:t>NoScript</w:t>
+      </w:r>
+      <w:r>
+        <w:rPr>
+          <w:rFonts w:ascii="Arial" w:eastAsia="Times New Roman" w:hAnsi="Arial" w:cs="Arial"/>
+          <w:kern w:val="0"/>
+          <w:sz w:val="28"/>
+          <w:szCs w:val="28"/>
+          <w:lang w:eastAsia="en-GB"/>
+          <w14:ligatures w14:val="none"/>
+        </w:rPr>
+        <w:t xml:space="preserve"> gives me control over what scripts can run on each website. That way, only trusted pages can load active content</w:t>
+      </w:r>
+      <w:r>
+        <w:rPr>
+          <w:rFonts w:ascii="Arial" w:eastAsia="Times New Roman" w:hAnsi="Arial" w:cs="Arial"/>
+          <w:kern w:val="0"/>
+          <w:sz w:val="28"/>
+          <w:szCs w:val="28"/>
+          <w:lang w:eastAsia="en-GB"/>
+          <w14:ligatures w14:val="none"/>
+        </w:rPr>
+        <w:t xml:space="preserve">. </w:t>
+      </w:r>
+    </w:p>
+    <w:p>
+      <w:pPr>
+        <w:numPr>
+          <w:ilvl w:val="0"/>
+          <w:numId w:val="9"/>
+        </w:numPr>
+        <w:spacing w:before="100" w:beforeAutospacing="1" w:after="100" w:afterAutospacing="1"/>
+        <w:rPr>
+          <w:rFonts w:ascii="Arial" w:eastAsia="Times New Roman" w:hAnsi="Arial" w:cs="Arial"/>
+          <w:kern w:val="0"/>
+          <w:sz w:val="28"/>
+          <w:szCs w:val="28"/>
+          <w:lang w:eastAsia="en-GB"/>
+          <w14:ligatures w14:val="none"/>
+        </w:rPr>
+      </w:pPr>
+      <w:r>
+        <w:rPr>
+          <w:rFonts w:ascii="Arial" w:eastAsia="Times New Roman" w:hAnsi="Arial" w:cs="Arial"/>
+          <w:b/>
+          <w:bCs/>
+          <w:kern w:val="0"/>
+          <w:sz w:val="28"/>
+          <w:szCs w:val="28"/>
+          <w:lang w:eastAsia="en-GB"/>
+          <w14:ligatures w14:val="none"/>
+        </w:rPr>
+        <w:t>Cookie AutoDelete</w:t>
+      </w:r>
+      <w:r>
+        <w:rPr>
+          <w:rFonts w:ascii="Arial" w:eastAsia="Times New Roman" w:hAnsi="Arial" w:cs="Arial"/>
+          <w:kern w:val="0"/>
+          <w:sz w:val="28"/>
+          <w:szCs w:val="28"/>
+          <w:lang w:eastAsia="en-GB"/>
+          <w14:ligatures w14:val="none"/>
+        </w:rPr>
+        <w:t xml:space="preserve"> clears cookies when I leave a site. This prevents websites from building a long history of </w:t>
+      </w:r>
+      <w:r>
+        <w:rPr>
+          <w:rFonts w:ascii="Arial" w:eastAsia="Times New Roman" w:hAnsi="Arial" w:cs="Arial"/>
+          <w:kern w:val="0"/>
+          <w:sz w:val="28"/>
+          <w:szCs w:val="28"/>
+          <w:lang w:eastAsia="en-GB"/>
+          <w14:ligatures w14:val="none"/>
+        </w:rPr>
+        <w:t>my</w:t>
+      </w:r>
+      <w:r>
+        <w:rPr>
+          <w:rFonts w:ascii="Arial" w:eastAsia="Times New Roman" w:hAnsi="Arial" w:cs="Arial"/>
+          <w:kern w:val="0"/>
+          <w:sz w:val="28"/>
+          <w:szCs w:val="28"/>
+          <w:lang w:eastAsia="en-GB"/>
+          <w14:ligatures w14:val="none"/>
+        </w:rPr>
+        <w:t xml:space="preserve"> </w:t>
+      </w:r>
+      <w:r>
+        <w:rPr>
+          <w:rFonts w:ascii="Arial" w:eastAsia="Times New Roman" w:hAnsi="Arial" w:cs="Arial"/>
+          <w:kern w:val="0"/>
+          <w:sz w:val="28"/>
+          <w:szCs w:val="28"/>
+          <w:lang w:eastAsia="en-GB"/>
+          <w14:ligatures w14:val="none"/>
+        </w:rPr>
+        <w:t>activities</w:t>
+      </w:r>
+      <w:r>
+        <w:rPr>
+          <w:rFonts w:ascii="Arial" w:eastAsia="Times New Roman" w:hAnsi="Arial" w:cs="Arial"/>
+          <w:kern w:val="0"/>
+          <w:sz w:val="28"/>
+          <w:szCs w:val="28"/>
+          <w:lang w:eastAsia="en-GB"/>
+          <w14:ligatures w14:val="none"/>
+        </w:rPr>
+        <w:t>.</w:t>
+      </w:r>
+    </w:p>
+    <w:p>
+      <w:pPr>
+        <w:numPr>
+          <w:ilvl w:val="0"/>
+          <w:numId w:val="9"/>
+        </w:numPr>
+        <w:spacing w:before="100" w:beforeAutospacing="1" w:after="100" w:afterAutospacing="1"/>
+        <w:rPr>
+          <w:rFonts w:ascii="Arial" w:eastAsia="Times New Roman" w:hAnsi="Arial" w:cs="Arial"/>
+          <w:kern w:val="0"/>
+          <w:sz w:val="28"/>
+          <w:szCs w:val="28"/>
+          <w:lang w:eastAsia="en-GB"/>
+          <w14:ligatures w14:val="none"/>
+        </w:rPr>
+      </w:pPr>
+      <w:proofErr w:type="spellStart"/>
+      <w:r>
+        <w:rPr>
+          <w:rFonts w:ascii="Arial" w:eastAsia="Times New Roman" w:hAnsi="Arial" w:cs="Arial"/>
+          <w:b/>
+          <w:bCs/>
+          <w:kern w:val="0"/>
+          <w:sz w:val="28"/>
+          <w:szCs w:val="28"/>
+          <w:lang w:eastAsia="en-GB"/>
+          <w14:ligatures w14:val="none"/>
+        </w:rPr>
+        <w:t>NordVPN</w:t>
+      </w:r>
+      <w:proofErr w:type="spellEnd"/>
+      <w:r>
+        <w:rPr>
+          <w:rFonts w:ascii="Arial" w:eastAsia="Times New Roman" w:hAnsi="Arial" w:cs="Arial"/>
+          <w:kern w:val="0"/>
+          <w:sz w:val="28"/>
+          <w:szCs w:val="28"/>
+          <w:lang w:eastAsia="en-GB"/>
+          <w14:ligatures w14:val="none"/>
+        </w:rPr>
+        <w:t xml:space="preserve"> adds another layer of privacy. It hides my IP address and encrypts my traffic, making it much harder for advertisers or even my internet provider to log everything I do</w:t>
+      </w:r>
+      <w:r>
+        <w:rPr>
+          <w:rFonts w:ascii="Arial" w:eastAsia="Times New Roman" w:hAnsi="Arial" w:cs="Arial"/>
+          <w:kern w:val="0"/>
+          <w:sz w:val="28"/>
+          <w:szCs w:val="28"/>
+          <w:lang w:eastAsia="en-GB"/>
+          <w14:ligatures w14:val="none"/>
+        </w:rPr>
+        <w:t xml:space="preserve">. </w:t>
+      </w:r>
+    </w:p>
+    <w:p>
+      <w:pPr>
+        <w:rPr>
+          <w:rFonts w:ascii="Arial" w:eastAsia="Times New Roman" w:hAnsi="Arial" w:cs="Arial"/>
+          <w:kern w:val="0"/>
+          <w:sz w:val="28"/>
+          <w:szCs w:val="28"/>
+          <w:lang w:eastAsia="en-GB"/>
+          <w14:ligatures w14:val="none"/>
+        </w:rPr>
+      </w:pPr>
+      <w:r>
+        <w:rPr>
+          <w:rFonts w:ascii="Arial" w:eastAsia="Times New Roman" w:hAnsi="Arial" w:cs="Arial"/>
+          <w:noProof/>
+          <w:kern w:val="0"/>
+          <w:sz w:val="28"/>
+          <w:szCs w:val="28"/>
+          <w:lang w:eastAsia="en-GB"/>
+        </w:rPr>
+        <w:pict w14:anchorId="0AE98743">
+          <v:rect id="_x0000_i1027" alt="" style="width:451.3pt;height:.05pt;mso-width-percent:0;mso-height-percent:0;mso-width-percent:0;mso-height-percent:0" o:hralign="center" o:hrstd="t" o:hr="t" fillcolor="#a0a0a0" stroked="f"/>
+        </w:pict>
+      </w:r>
+    </w:p>
+    <w:p>
+      <w:pPr>
+        <w:spacing w:before="100" w:beforeAutospacing="1" w:after="100" w:afterAutospacing="1"/>
+        <w:outlineLvl w:val="2"/>
+        <w:rPr>
+          <w:rFonts w:ascii="Arial" w:eastAsia="Times New Roman" w:hAnsi="Arial" w:cs="Arial"/>
+          <w:b/>
+          <w:bCs/>
+          <w:kern w:val="0"/>
+          <w:sz w:val="32"/>
+          <w:szCs w:val="32"/>
+          <w:lang w:eastAsia="en-GB"/>
+          <w14:ligatures w14:val="none"/>
+        </w:rPr>
+      </w:pPr>
+      <w:r>
+        <w:rPr>
+          <w:rFonts w:ascii="Arial" w:eastAsia="Times New Roman" w:hAnsi="Arial" w:cs="Arial"/>
+          <w:b/>
+          <w:bCs/>
+          <w:kern w:val="0"/>
+          <w:sz w:val="32"/>
+          <w:szCs w:val="32"/>
+          <w:lang w:eastAsia="en-GB"/>
+          <w14:ligatures w14:val="none"/>
+        </w:rPr>
+        <w:t>Why am I tracked on every click?</w:t>
+      </w:r>
+    </w:p>
+    <w:p>
+      <w:pPr>
+        <w:spacing w:before="100" w:beforeAutospacing="1" w:after="100" w:afterAutospacing="1"/>
+        <w:rPr>
+          <w:rFonts w:ascii="Arial" w:eastAsia="Times New Roman" w:hAnsi="Arial" w:cs="Arial"/>
+          <w:kern w:val="0"/>
+          <w:sz w:val="28"/>
+          <w:szCs w:val="28"/>
+          <w:lang w:eastAsia="en-GB"/>
+          <w14:ligatures w14:val="none"/>
+        </w:rPr>
+      </w:pPr>
+      <w:r>
+        <w:rPr>
+          <w:rFonts w:ascii="Arial" w:eastAsia="Times New Roman" w:hAnsi="Arial" w:cs="Arial"/>
+          <w:kern w:val="0"/>
+          <w:sz w:val="28"/>
+          <w:szCs w:val="28"/>
+          <w:lang w:eastAsia="en-GB"/>
+          <w14:ligatures w14:val="none"/>
+        </w:rPr>
+        <w:t>Most websites and advertisers want data. They use cookies, fingerprinting and third-party scripts to follow me across the internet. Every click, search or purchase gets recorded. This data is valuable for targeted ads, selling to other companies and even shaping what content I see</w:t>
+      </w:r>
+      <w:r>
+        <w:rPr>
+          <w:rFonts w:ascii="Arial" w:eastAsia="Times New Roman" w:hAnsi="Arial" w:cs="Arial"/>
+          <w:kern w:val="0"/>
+          <w:sz w:val="28"/>
+          <w:szCs w:val="28"/>
+          <w:lang w:eastAsia="en-GB"/>
+          <w14:ligatures w14:val="none"/>
+        </w:rPr>
+        <w:t xml:space="preserve">. </w:t>
+      </w:r>
+    </w:p>
+    <w:p>
+      <w:pPr>
+        <w:rPr>
+          <w:rFonts w:ascii="Arial" w:eastAsia="Times New Roman" w:hAnsi="Arial" w:cs="Arial"/>
+          <w:kern w:val="0"/>
+          <w:sz w:val="28"/>
+          <w:szCs w:val="28"/>
+          <w:lang w:eastAsia="en-GB"/>
+          <w14:ligatures w14:val="none"/>
+        </w:rPr>
+      </w:pPr>
+      <w:r>
+        <w:rPr>
+          <w:rFonts w:ascii="Arial" w:eastAsia="Times New Roman" w:hAnsi="Arial" w:cs="Arial"/>
+          <w:noProof/>
+          <w:kern w:val="0"/>
+          <w:sz w:val="28"/>
+          <w:szCs w:val="28"/>
+          <w:lang w:eastAsia="en-GB"/>
+        </w:rPr>
+        <w:pict w14:anchorId="3BF6C06D">
+          <v:rect id="_x0000_i1026" alt="" style="width:451.3pt;height:.05pt;mso-width-percent:0;mso-height-percent:0;mso-width-percent:0;mso-height-percent:0" o:hralign="center" o:hrstd="t" o:hr="t" fillcolor="#a0a0a0" stroked="f"/>
+        </w:pict>
+      </w:r>
+    </w:p>
+    <w:p>
+      <w:pPr>
+        <w:spacing w:before="100" w:beforeAutospacing="1" w:after="100" w:afterAutospacing="1"/>
+        <w:outlineLvl w:val="2"/>
+        <w:rPr>
+          <w:rFonts w:ascii="Arial" w:eastAsia="Times New Roman" w:hAnsi="Arial" w:cs="Arial"/>
+          <w:b/>
+          <w:bCs/>
+          <w:kern w:val="0"/>
+          <w:sz w:val="32"/>
+          <w:szCs w:val="32"/>
+          <w:lang w:eastAsia="en-GB"/>
+          <w14:ligatures w14:val="none"/>
+        </w:rPr>
+      </w:pPr>
+      <w:r>
+        <w:rPr>
+          <w:rFonts w:ascii="Arial" w:eastAsia="Times New Roman" w:hAnsi="Arial" w:cs="Arial"/>
+          <w:b/>
+          <w:bCs/>
+          <w:kern w:val="0"/>
+          <w:sz w:val="32"/>
+          <w:szCs w:val="32"/>
+          <w:lang w:eastAsia="en-GB"/>
+          <w14:ligatures w14:val="none"/>
+        </w:rPr>
+        <w:t>Can I stop tracking completely?</w:t>
+      </w:r>
+    </w:p>
+    <w:p>
+      <w:pPr>
+        <w:spacing w:before="100" w:beforeAutospacing="1" w:after="100" w:afterAutospacing="1"/>
+        <w:rPr>
+          <w:rFonts w:ascii="Arial" w:eastAsia="Times New Roman" w:hAnsi="Arial" w:cs="Arial"/>
+          <w:kern w:val="0"/>
+          <w:sz w:val="28"/>
+          <w:szCs w:val="28"/>
+          <w:lang w:eastAsia="en-GB"/>
+          <w14:ligatures w14:val="none"/>
+        </w:rPr>
+      </w:pPr>
+      <w:r>
+        <w:rPr>
+          <w:rFonts w:ascii="Arial" w:eastAsia="Times New Roman" w:hAnsi="Arial" w:cs="Arial"/>
+          <w:kern w:val="0"/>
+          <w:sz w:val="28"/>
+          <w:szCs w:val="28"/>
+          <w:lang w:eastAsia="en-GB"/>
+          <w14:ligatures w14:val="none"/>
+        </w:rPr>
+        <w:t xml:space="preserve">I can reduce it a lot, but I can’t fully stop it. Extensions like Privacy Badger or uBlock Origin make a big difference. A VPN like </w:t>
+      </w:r>
+      <w:proofErr w:type="spellStart"/>
+      <w:r>
+        <w:rPr>
+          <w:rFonts w:ascii="Arial" w:eastAsia="Times New Roman" w:hAnsi="Arial" w:cs="Arial"/>
+          <w:kern w:val="0"/>
+          <w:sz w:val="28"/>
+          <w:szCs w:val="28"/>
+          <w:lang w:eastAsia="en-GB"/>
+          <w14:ligatures w14:val="none"/>
+        </w:rPr>
+        <w:t>NordVPN</w:t>
+      </w:r>
+      <w:proofErr w:type="spellEnd"/>
+      <w:r>
+        <w:rPr>
+          <w:rFonts w:ascii="Arial" w:eastAsia="Times New Roman" w:hAnsi="Arial" w:cs="Arial"/>
+          <w:kern w:val="0"/>
+          <w:sz w:val="28"/>
+          <w:szCs w:val="28"/>
+          <w:lang w:eastAsia="en-GB"/>
+          <w14:ligatures w14:val="none"/>
+        </w:rPr>
+        <w:t xml:space="preserve"> or even the Tor Browser hides my activity </w:t>
+      </w:r>
+      <w:r>
+        <w:rPr>
+          <w:rFonts w:ascii="Arial" w:eastAsia="Times New Roman" w:hAnsi="Arial" w:cs="Arial"/>
+          <w:kern w:val="0"/>
+          <w:sz w:val="28"/>
+          <w:szCs w:val="28"/>
+          <w:lang w:eastAsia="en-GB"/>
+          <w14:ligatures w14:val="none"/>
+        </w:rPr>
+        <w:t xml:space="preserve">further. </w:t>
+      </w:r>
+      <w:r>
+        <w:rPr>
+          <w:rFonts w:ascii="Arial" w:eastAsia="Times New Roman" w:hAnsi="Arial" w:cs="Arial"/>
+          <w:kern w:val="0"/>
+          <w:sz w:val="28"/>
+          <w:szCs w:val="28"/>
+          <w:lang w:eastAsia="en-GB"/>
+          <w14:ligatures w14:val="none"/>
+        </w:rPr>
+        <w:t>The problem is that fingerprinting can still identify me based on my device and browser setup. So in reality, I can only limit how much I’m tracked, not remove it completely.</w:t>
+      </w:r>
+    </w:p>
+    <w:p>
+      <w:pPr>
+        <w:rPr>
+          <w:rFonts w:ascii="Arial" w:eastAsia="Times New Roman" w:hAnsi="Arial" w:cs="Arial"/>
+          <w:kern w:val="0"/>
+          <w:sz w:val="28"/>
+          <w:szCs w:val="28"/>
+          <w:lang w:eastAsia="en-GB"/>
+          <w14:ligatures w14:val="none"/>
+        </w:rPr>
+      </w:pPr>
+      <w:r>
+        <w:rPr>
+          <w:rFonts w:ascii="Arial" w:eastAsia="Times New Roman" w:hAnsi="Arial" w:cs="Arial"/>
+          <w:noProof/>
+          <w:kern w:val="0"/>
+          <w:sz w:val="28"/>
+          <w:szCs w:val="28"/>
+          <w:lang w:eastAsia="en-GB"/>
+        </w:rPr>
+        <w:pict w14:anchorId="0440DA16">
+          <v:rect id="_x0000_i1025" alt="" style="width:451.3pt;height:.05pt;mso-width-percent:0;mso-height-percent:0;mso-width-percent:0;mso-height-percent:0" o:hralign="center" o:hrstd="t" o:hr="t" fillcolor="#a0a0a0" stroked="f"/>
+        </w:pict>
+      </w:r>
+    </w:p>
     <w:sectPr>
       <w:pgSz w:w="11906" w:h="16838"/>
       <w:pgMar w:top="1440" w:right="1440" w:bottom="1440" w:left="1440" w:header="708" w:footer="708" w:gutter="0"/>
@@ -11,6 +619,1427 @@
     </w:sectPr>
   </w:body>
 </w:document>
+</file>
+
+<file path=word/numbering.xml><?xml version="1.0" encoding="utf-8"?>
+<w:numbering xmlns:wpc="http://schemas.microsoft.com/office/word/2010/wordprocessingCanvas" xmlns:cx="http://schemas.microsoft.com/office/drawing/2014/chartex" xmlns:cx1="http://schemas.microsoft.com/office/drawing/2015/9/8/chartex" xmlns:cx2="http://schemas.microsoft.com/office/drawing/2015/10/21/chartex" xmlns:cx3="http://schemas.microsoft.com/office/drawing/2016/5/9/chartex" xmlns:cx4="http://schemas.microsoft.com/office/drawing/2016/5/10/chartex" xmlns:cx5="http://schemas.microsoft.com/office/drawing/2016/5/11/chartex" xmlns:cx6="http://schemas.microsoft.com/office/drawing/2016/5/12/chartex" xmlns:cx7="http://schemas.microsoft.com/office/drawing/2016/5/13/chartex" xmlns:cx8="http://schemas.microsoft.com/office/drawing/2016/5/14/chartex" xmlns:mc="http://schemas.openxmlformats.org/markup-compatibility/2006" xmlns:aink="http://schemas.microsoft.com/office/drawing/2016/ink" xmlns:am3d="http://schemas.microsoft.com/office/drawing/2017/model3d" xmlns:o="urn:schemas-microsoft-com:office:office" xmlns:oel="http://schemas.microsoft.com/office/2019/extlst" xmlns:r="http://schemas.openxmlformats.org/officeDocument/2006/relationships" xmlns:m="http://schemas.openxmlformats.org/officeDocument/2006/math" xmlns:v="urn:schemas-microsoft-com:vml" xmlns:wp14="http://schemas.microsoft.com/office/word/2010/wordprocessingDrawing" xmlns:wp="http://schemas.openxmlformats.org/drawingml/2006/wordprocessingDrawing" xmlns:w10="urn:schemas-microsoft-com:office:word" xmlns:w="http://schemas.openxmlformats.org/wordprocessingml/2006/main" xmlns:w14="http://schemas.microsoft.com/office/word/2010/wordml" xmlns:w15="http://schemas.microsoft.com/office/word/2012/wordml" xmlns:w16cex="http://schemas.microsoft.com/office/word/2018/wordml/cex" xmlns:w16cid="http://schemas.microsoft.com/office/word/2016/wordml/cid" xmlns:w16="http://schemas.microsoft.com/office/word/2018/wordml" xmlns:w16sdtdh="http://schemas.microsoft.com/office/word/2020/wordml/sdtdatahash" xmlns:w16se="http://schemas.microsoft.com/office/word/2015/wordml/symex" xmlns:wpg="http://schemas.microsoft.com/office/word/2010/wordprocessingGroup" xmlns:wpi="http://schemas.microsoft.com/office/word/2010/wordprocessingInk" xmlns:wne="http://schemas.microsoft.com/office/word/2006/wordml" xmlns:wps="http://schemas.microsoft.com/office/word/2010/wordprocessingShape" mc:Ignorable="w14 w15 w16se w16cid w16 w16cex w16sdtdh wp14">
+  <w:abstractNum w:abstractNumId="0" w15:restartNumberingAfterBreak="0">
+    <w:nsid w:val="02924162"/>
+    <w:multiLevelType w:val="multilevel"/>
+    <w:tmpl w:val="34DAF366"/>
+    <w:lvl w:ilvl="0">
+      <w:start w:val="1"/>
+      <w:numFmt w:val="bullet"/>
+      <w:lvlText w:val=""/>
+      <w:lvlJc w:val="left"/>
+      <w:pPr>
+        <w:tabs>
+          <w:tab w:val="num" w:pos="720"/>
+        </w:tabs>
+        <w:ind w:left="720" w:hanging="360"/>
+      </w:pPr>
+      <w:rPr>
+        <w:rFonts w:ascii="Symbol" w:hAnsi="Symbol" w:hint="default"/>
+        <w:sz w:val="20"/>
+      </w:rPr>
+    </w:lvl>
+    <w:lvl w:ilvl="1" w:tentative="1">
+      <w:start w:val="1"/>
+      <w:numFmt w:val="bullet"/>
+      <w:lvlText w:val="o"/>
+      <w:lvlJc w:val="left"/>
+      <w:pPr>
+        <w:tabs>
+          <w:tab w:val="num" w:pos="1440"/>
+        </w:tabs>
+        <w:ind w:left="1440" w:hanging="360"/>
+      </w:pPr>
+      <w:rPr>
+        <w:rFonts w:ascii="Courier New" w:hAnsi="Courier New" w:hint="default"/>
+        <w:sz w:val="20"/>
+      </w:rPr>
+    </w:lvl>
+    <w:lvl w:ilvl="2" w:tentative="1">
+      <w:start w:val="1"/>
+      <w:numFmt w:val="bullet"/>
+      <w:lvlText w:val=""/>
+      <w:lvlJc w:val="left"/>
+      <w:pPr>
+        <w:tabs>
+          <w:tab w:val="num" w:pos="2160"/>
+        </w:tabs>
+        <w:ind w:left="2160" w:hanging="360"/>
+      </w:pPr>
+      <w:rPr>
+        <w:rFonts w:ascii="Wingdings" w:hAnsi="Wingdings" w:hint="default"/>
+        <w:sz w:val="20"/>
+      </w:rPr>
+    </w:lvl>
+    <w:lvl w:ilvl="3" w:tentative="1">
+      <w:start w:val="1"/>
+      <w:numFmt w:val="bullet"/>
+      <w:lvlText w:val=""/>
+      <w:lvlJc w:val="left"/>
+      <w:pPr>
+        <w:tabs>
+          <w:tab w:val="num" w:pos="2880"/>
+        </w:tabs>
+        <w:ind w:left="2880" w:hanging="360"/>
+      </w:pPr>
+      <w:rPr>
+        <w:rFonts w:ascii="Wingdings" w:hAnsi="Wingdings" w:hint="default"/>
+        <w:sz w:val="20"/>
+      </w:rPr>
+    </w:lvl>
+    <w:lvl w:ilvl="4" w:tentative="1">
+      <w:start w:val="1"/>
+      <w:numFmt w:val="bullet"/>
+      <w:lvlText w:val=""/>
+      <w:lvlJc w:val="left"/>
+      <w:pPr>
+        <w:tabs>
+          <w:tab w:val="num" w:pos="3600"/>
+        </w:tabs>
+        <w:ind w:left="3600" w:hanging="360"/>
+      </w:pPr>
+      <w:rPr>
+        <w:rFonts w:ascii="Wingdings" w:hAnsi="Wingdings" w:hint="default"/>
+        <w:sz w:val="20"/>
+      </w:rPr>
+    </w:lvl>
+    <w:lvl w:ilvl="5" w:tentative="1">
+      <w:start w:val="1"/>
+      <w:numFmt w:val="bullet"/>
+      <w:lvlText w:val=""/>
+      <w:lvlJc w:val="left"/>
+      <w:pPr>
+        <w:tabs>
+          <w:tab w:val="num" w:pos="4320"/>
+        </w:tabs>
+        <w:ind w:left="4320" w:hanging="360"/>
+      </w:pPr>
+      <w:rPr>
+        <w:rFonts w:ascii="Wingdings" w:hAnsi="Wingdings" w:hint="default"/>
+        <w:sz w:val="20"/>
+      </w:rPr>
+    </w:lvl>
+    <w:lvl w:ilvl="6" w:tentative="1">
+      <w:start w:val="1"/>
+      <w:numFmt w:val="bullet"/>
+      <w:lvlText w:val=""/>
+      <w:lvlJc w:val="left"/>
+      <w:pPr>
+        <w:tabs>
+          <w:tab w:val="num" w:pos="5040"/>
+        </w:tabs>
+        <w:ind w:left="5040" w:hanging="360"/>
+      </w:pPr>
+      <w:rPr>
+        <w:rFonts w:ascii="Wingdings" w:hAnsi="Wingdings" w:hint="default"/>
+        <w:sz w:val="20"/>
+      </w:rPr>
+    </w:lvl>
+    <w:lvl w:ilvl="7" w:tentative="1">
+      <w:start w:val="1"/>
+      <w:numFmt w:val="bullet"/>
+      <w:lvlText w:val=""/>
+      <w:lvlJc w:val="left"/>
+      <w:pPr>
+        <w:tabs>
+          <w:tab w:val="num" w:pos="5760"/>
+        </w:tabs>
+        <w:ind w:left="5760" w:hanging="360"/>
+      </w:pPr>
+      <w:rPr>
+        <w:rFonts w:ascii="Wingdings" w:hAnsi="Wingdings" w:hint="default"/>
+        <w:sz w:val="20"/>
+      </w:rPr>
+    </w:lvl>
+    <w:lvl w:ilvl="8" w:tentative="1">
+      <w:start w:val="1"/>
+      <w:numFmt w:val="bullet"/>
+      <w:lvlText w:val=""/>
+      <w:lvlJc w:val="left"/>
+      <w:pPr>
+        <w:tabs>
+          <w:tab w:val="num" w:pos="6480"/>
+        </w:tabs>
+        <w:ind w:left="6480" w:hanging="360"/>
+      </w:pPr>
+      <w:rPr>
+        <w:rFonts w:ascii="Wingdings" w:hAnsi="Wingdings" w:hint="default"/>
+        <w:sz w:val="20"/>
+      </w:rPr>
+    </w:lvl>
+  </w:abstractNum>
+  <w:abstractNum w:abstractNumId="1" w15:restartNumberingAfterBreak="0">
+    <w:nsid w:val="07451C76"/>
+    <w:multiLevelType w:val="multilevel"/>
+    <w:tmpl w:val="2A28C90E"/>
+    <w:lvl w:ilvl="0">
+      <w:start w:val="1"/>
+      <w:numFmt w:val="decimal"/>
+      <w:lvlText w:val="%1."/>
+      <w:lvlJc w:val="left"/>
+      <w:pPr>
+        <w:tabs>
+          <w:tab w:val="num" w:pos="720"/>
+        </w:tabs>
+        <w:ind w:left="720" w:hanging="360"/>
+      </w:pPr>
+    </w:lvl>
+    <w:lvl w:ilvl="1">
+      <w:start w:val="1"/>
+      <w:numFmt w:val="bullet"/>
+      <w:lvlText w:val="o"/>
+      <w:lvlJc w:val="left"/>
+      <w:pPr>
+        <w:tabs>
+          <w:tab w:val="num" w:pos="1440"/>
+        </w:tabs>
+        <w:ind w:left="1440" w:hanging="360"/>
+      </w:pPr>
+      <w:rPr>
+        <w:rFonts w:ascii="Courier New" w:hAnsi="Courier New" w:hint="default"/>
+        <w:sz w:val="20"/>
+      </w:rPr>
+    </w:lvl>
+    <w:lvl w:ilvl="2" w:tentative="1">
+      <w:start w:val="1"/>
+      <w:numFmt w:val="decimal"/>
+      <w:lvlText w:val="%3."/>
+      <w:lvlJc w:val="left"/>
+      <w:pPr>
+        <w:tabs>
+          <w:tab w:val="num" w:pos="2160"/>
+        </w:tabs>
+        <w:ind w:left="2160" w:hanging="360"/>
+      </w:pPr>
+    </w:lvl>
+    <w:lvl w:ilvl="3" w:tentative="1">
+      <w:start w:val="1"/>
+      <w:numFmt w:val="decimal"/>
+      <w:lvlText w:val="%4."/>
+      <w:lvlJc w:val="left"/>
+      <w:pPr>
+        <w:tabs>
+          <w:tab w:val="num" w:pos="2880"/>
+        </w:tabs>
+        <w:ind w:left="2880" w:hanging="360"/>
+      </w:pPr>
+    </w:lvl>
+    <w:lvl w:ilvl="4" w:tentative="1">
+      <w:start w:val="1"/>
+      <w:numFmt w:val="decimal"/>
+      <w:lvlText w:val="%5."/>
+      <w:lvlJc w:val="left"/>
+      <w:pPr>
+        <w:tabs>
+          <w:tab w:val="num" w:pos="3600"/>
+        </w:tabs>
+        <w:ind w:left="3600" w:hanging="360"/>
+      </w:pPr>
+    </w:lvl>
+    <w:lvl w:ilvl="5" w:tentative="1">
+      <w:start w:val="1"/>
+      <w:numFmt w:val="decimal"/>
+      <w:lvlText w:val="%6."/>
+      <w:lvlJc w:val="left"/>
+      <w:pPr>
+        <w:tabs>
+          <w:tab w:val="num" w:pos="4320"/>
+        </w:tabs>
+        <w:ind w:left="4320" w:hanging="360"/>
+      </w:pPr>
+    </w:lvl>
+    <w:lvl w:ilvl="6" w:tentative="1">
+      <w:start w:val="1"/>
+      <w:numFmt w:val="decimal"/>
+      <w:lvlText w:val="%7."/>
+      <w:lvlJc w:val="left"/>
+      <w:pPr>
+        <w:tabs>
+          <w:tab w:val="num" w:pos="5040"/>
+        </w:tabs>
+        <w:ind w:left="5040" w:hanging="360"/>
+      </w:pPr>
+    </w:lvl>
+    <w:lvl w:ilvl="7" w:tentative="1">
+      <w:start w:val="1"/>
+      <w:numFmt w:val="decimal"/>
+      <w:lvlText w:val="%8."/>
+      <w:lvlJc w:val="left"/>
+      <w:pPr>
+        <w:tabs>
+          <w:tab w:val="num" w:pos="5760"/>
+        </w:tabs>
+        <w:ind w:left="5760" w:hanging="360"/>
+      </w:pPr>
+    </w:lvl>
+    <w:lvl w:ilvl="8" w:tentative="1">
+      <w:start w:val="1"/>
+      <w:numFmt w:val="decimal"/>
+      <w:lvlText w:val="%9."/>
+      <w:lvlJc w:val="left"/>
+      <w:pPr>
+        <w:tabs>
+          <w:tab w:val="num" w:pos="6480"/>
+        </w:tabs>
+        <w:ind w:left="6480" w:hanging="360"/>
+      </w:pPr>
+    </w:lvl>
+  </w:abstractNum>
+  <w:abstractNum w:abstractNumId="2" w15:restartNumberingAfterBreak="0">
+    <w:nsid w:val="0BCD6C81"/>
+    <w:multiLevelType w:val="multilevel"/>
+    <w:tmpl w:val="C686ADFC"/>
+    <w:lvl w:ilvl="0">
+      <w:start w:val="1"/>
+      <w:numFmt w:val="bullet"/>
+      <w:lvlText w:val=""/>
+      <w:lvlJc w:val="left"/>
+      <w:pPr>
+        <w:tabs>
+          <w:tab w:val="num" w:pos="720"/>
+        </w:tabs>
+        <w:ind w:left="720" w:hanging="360"/>
+      </w:pPr>
+      <w:rPr>
+        <w:rFonts w:ascii="Symbol" w:hAnsi="Symbol" w:hint="default"/>
+        <w:sz w:val="20"/>
+      </w:rPr>
+    </w:lvl>
+    <w:lvl w:ilvl="1" w:tentative="1">
+      <w:start w:val="1"/>
+      <w:numFmt w:val="bullet"/>
+      <w:lvlText w:val="o"/>
+      <w:lvlJc w:val="left"/>
+      <w:pPr>
+        <w:tabs>
+          <w:tab w:val="num" w:pos="1440"/>
+        </w:tabs>
+        <w:ind w:left="1440" w:hanging="360"/>
+      </w:pPr>
+      <w:rPr>
+        <w:rFonts w:ascii="Courier New" w:hAnsi="Courier New" w:hint="default"/>
+        <w:sz w:val="20"/>
+      </w:rPr>
+    </w:lvl>
+    <w:lvl w:ilvl="2" w:tentative="1">
+      <w:start w:val="1"/>
+      <w:numFmt w:val="bullet"/>
+      <w:lvlText w:val=""/>
+      <w:lvlJc w:val="left"/>
+      <w:pPr>
+        <w:tabs>
+          <w:tab w:val="num" w:pos="2160"/>
+        </w:tabs>
+        <w:ind w:left="2160" w:hanging="360"/>
+      </w:pPr>
+      <w:rPr>
+        <w:rFonts w:ascii="Wingdings" w:hAnsi="Wingdings" w:hint="default"/>
+        <w:sz w:val="20"/>
+      </w:rPr>
+    </w:lvl>
+    <w:lvl w:ilvl="3" w:tentative="1">
+      <w:start w:val="1"/>
+      <w:numFmt w:val="bullet"/>
+      <w:lvlText w:val=""/>
+      <w:lvlJc w:val="left"/>
+      <w:pPr>
+        <w:tabs>
+          <w:tab w:val="num" w:pos="2880"/>
+        </w:tabs>
+        <w:ind w:left="2880" w:hanging="360"/>
+      </w:pPr>
+      <w:rPr>
+        <w:rFonts w:ascii="Wingdings" w:hAnsi="Wingdings" w:hint="default"/>
+        <w:sz w:val="20"/>
+      </w:rPr>
+    </w:lvl>
+    <w:lvl w:ilvl="4" w:tentative="1">
+      <w:start w:val="1"/>
+      <w:numFmt w:val="bullet"/>
+      <w:lvlText w:val=""/>
+      <w:lvlJc w:val="left"/>
+      <w:pPr>
+        <w:tabs>
+          <w:tab w:val="num" w:pos="3600"/>
+        </w:tabs>
+        <w:ind w:left="3600" w:hanging="360"/>
+      </w:pPr>
+      <w:rPr>
+        <w:rFonts w:ascii="Wingdings" w:hAnsi="Wingdings" w:hint="default"/>
+        <w:sz w:val="20"/>
+      </w:rPr>
+    </w:lvl>
+    <w:lvl w:ilvl="5" w:tentative="1">
+      <w:start w:val="1"/>
+      <w:numFmt w:val="bullet"/>
+      <w:lvlText w:val=""/>
+      <w:lvlJc w:val="left"/>
+      <w:pPr>
+        <w:tabs>
+          <w:tab w:val="num" w:pos="4320"/>
+        </w:tabs>
+        <w:ind w:left="4320" w:hanging="360"/>
+      </w:pPr>
+      <w:rPr>
+        <w:rFonts w:ascii="Wingdings" w:hAnsi="Wingdings" w:hint="default"/>
+        <w:sz w:val="20"/>
+      </w:rPr>
+    </w:lvl>
+    <w:lvl w:ilvl="6" w:tentative="1">
+      <w:start w:val="1"/>
+      <w:numFmt w:val="bullet"/>
+      <w:lvlText w:val=""/>
+      <w:lvlJc w:val="left"/>
+      <w:pPr>
+        <w:tabs>
+          <w:tab w:val="num" w:pos="5040"/>
+        </w:tabs>
+        <w:ind w:left="5040" w:hanging="360"/>
+      </w:pPr>
+      <w:rPr>
+        <w:rFonts w:ascii="Wingdings" w:hAnsi="Wingdings" w:hint="default"/>
+        <w:sz w:val="20"/>
+      </w:rPr>
+    </w:lvl>
+    <w:lvl w:ilvl="7" w:tentative="1">
+      <w:start w:val="1"/>
+      <w:numFmt w:val="bullet"/>
+      <w:lvlText w:val=""/>
+      <w:lvlJc w:val="left"/>
+      <w:pPr>
+        <w:tabs>
+          <w:tab w:val="num" w:pos="5760"/>
+        </w:tabs>
+        <w:ind w:left="5760" w:hanging="360"/>
+      </w:pPr>
+      <w:rPr>
+        <w:rFonts w:ascii="Wingdings" w:hAnsi="Wingdings" w:hint="default"/>
+        <w:sz w:val="20"/>
+      </w:rPr>
+    </w:lvl>
+    <w:lvl w:ilvl="8" w:tentative="1">
+      <w:start w:val="1"/>
+      <w:numFmt w:val="bullet"/>
+      <w:lvlText w:val=""/>
+      <w:lvlJc w:val="left"/>
+      <w:pPr>
+        <w:tabs>
+          <w:tab w:val="num" w:pos="6480"/>
+        </w:tabs>
+        <w:ind w:left="6480" w:hanging="360"/>
+      </w:pPr>
+      <w:rPr>
+        <w:rFonts w:ascii="Wingdings" w:hAnsi="Wingdings" w:hint="default"/>
+        <w:sz w:val="20"/>
+      </w:rPr>
+    </w:lvl>
+  </w:abstractNum>
+  <w:abstractNum w:abstractNumId="3" w15:restartNumberingAfterBreak="0">
+    <w:nsid w:val="13AD1A40"/>
+    <w:multiLevelType w:val="multilevel"/>
+    <w:tmpl w:val="79B0C4C2"/>
+    <w:lvl w:ilvl="0">
+      <w:start w:val="1"/>
+      <w:numFmt w:val="bullet"/>
+      <w:lvlText w:val=""/>
+      <w:lvlJc w:val="left"/>
+      <w:pPr>
+        <w:tabs>
+          <w:tab w:val="num" w:pos="720"/>
+        </w:tabs>
+        <w:ind w:left="720" w:hanging="360"/>
+      </w:pPr>
+      <w:rPr>
+        <w:rFonts w:ascii="Symbol" w:hAnsi="Symbol" w:hint="default"/>
+        <w:sz w:val="20"/>
+      </w:rPr>
+    </w:lvl>
+    <w:lvl w:ilvl="1" w:tentative="1">
+      <w:start w:val="1"/>
+      <w:numFmt w:val="bullet"/>
+      <w:lvlText w:val="o"/>
+      <w:lvlJc w:val="left"/>
+      <w:pPr>
+        <w:tabs>
+          <w:tab w:val="num" w:pos="1440"/>
+        </w:tabs>
+        <w:ind w:left="1440" w:hanging="360"/>
+      </w:pPr>
+      <w:rPr>
+        <w:rFonts w:ascii="Courier New" w:hAnsi="Courier New" w:hint="default"/>
+        <w:sz w:val="20"/>
+      </w:rPr>
+    </w:lvl>
+    <w:lvl w:ilvl="2" w:tentative="1">
+      <w:start w:val="1"/>
+      <w:numFmt w:val="bullet"/>
+      <w:lvlText w:val=""/>
+      <w:lvlJc w:val="left"/>
+      <w:pPr>
+        <w:tabs>
+          <w:tab w:val="num" w:pos="2160"/>
+        </w:tabs>
+        <w:ind w:left="2160" w:hanging="360"/>
+      </w:pPr>
+      <w:rPr>
+        <w:rFonts w:ascii="Wingdings" w:hAnsi="Wingdings" w:hint="default"/>
+        <w:sz w:val="20"/>
+      </w:rPr>
+    </w:lvl>
+    <w:lvl w:ilvl="3" w:tentative="1">
+      <w:start w:val="1"/>
+      <w:numFmt w:val="bullet"/>
+      <w:lvlText w:val=""/>
+      <w:lvlJc w:val="left"/>
+      <w:pPr>
+        <w:tabs>
+          <w:tab w:val="num" w:pos="2880"/>
+        </w:tabs>
+        <w:ind w:left="2880" w:hanging="360"/>
+      </w:pPr>
+      <w:rPr>
+        <w:rFonts w:ascii="Wingdings" w:hAnsi="Wingdings" w:hint="default"/>
+        <w:sz w:val="20"/>
+      </w:rPr>
+    </w:lvl>
+    <w:lvl w:ilvl="4" w:tentative="1">
+      <w:start w:val="1"/>
+      <w:numFmt w:val="bullet"/>
+      <w:lvlText w:val=""/>
+      <w:lvlJc w:val="left"/>
+      <w:pPr>
+        <w:tabs>
+          <w:tab w:val="num" w:pos="3600"/>
+        </w:tabs>
+        <w:ind w:left="3600" w:hanging="360"/>
+      </w:pPr>
+      <w:rPr>
+        <w:rFonts w:ascii="Wingdings" w:hAnsi="Wingdings" w:hint="default"/>
+        <w:sz w:val="20"/>
+      </w:rPr>
+    </w:lvl>
+    <w:lvl w:ilvl="5" w:tentative="1">
+      <w:start w:val="1"/>
+      <w:numFmt w:val="bullet"/>
+      <w:lvlText w:val=""/>
+      <w:lvlJc w:val="left"/>
+      <w:pPr>
+        <w:tabs>
+          <w:tab w:val="num" w:pos="4320"/>
+        </w:tabs>
+        <w:ind w:left="4320" w:hanging="360"/>
+      </w:pPr>
+      <w:rPr>
+        <w:rFonts w:ascii="Wingdings" w:hAnsi="Wingdings" w:hint="default"/>
+        <w:sz w:val="20"/>
+      </w:rPr>
+    </w:lvl>
+    <w:lvl w:ilvl="6" w:tentative="1">
+      <w:start w:val="1"/>
+      <w:numFmt w:val="bullet"/>
+      <w:lvlText w:val=""/>
+      <w:lvlJc w:val="left"/>
+      <w:pPr>
+        <w:tabs>
+          <w:tab w:val="num" w:pos="5040"/>
+        </w:tabs>
+        <w:ind w:left="5040" w:hanging="360"/>
+      </w:pPr>
+      <w:rPr>
+        <w:rFonts w:ascii="Wingdings" w:hAnsi="Wingdings" w:hint="default"/>
+        <w:sz w:val="20"/>
+      </w:rPr>
+    </w:lvl>
+    <w:lvl w:ilvl="7" w:tentative="1">
+      <w:start w:val="1"/>
+      <w:numFmt w:val="bullet"/>
+      <w:lvlText w:val=""/>
+      <w:lvlJc w:val="left"/>
+      <w:pPr>
+        <w:tabs>
+          <w:tab w:val="num" w:pos="5760"/>
+        </w:tabs>
+        <w:ind w:left="5760" w:hanging="360"/>
+      </w:pPr>
+      <w:rPr>
+        <w:rFonts w:ascii="Wingdings" w:hAnsi="Wingdings" w:hint="default"/>
+        <w:sz w:val="20"/>
+      </w:rPr>
+    </w:lvl>
+    <w:lvl w:ilvl="8" w:tentative="1">
+      <w:start w:val="1"/>
+      <w:numFmt w:val="bullet"/>
+      <w:lvlText w:val=""/>
+      <w:lvlJc w:val="left"/>
+      <w:pPr>
+        <w:tabs>
+          <w:tab w:val="num" w:pos="6480"/>
+        </w:tabs>
+        <w:ind w:left="6480" w:hanging="360"/>
+      </w:pPr>
+      <w:rPr>
+        <w:rFonts w:ascii="Wingdings" w:hAnsi="Wingdings" w:hint="default"/>
+        <w:sz w:val="20"/>
+      </w:rPr>
+    </w:lvl>
+  </w:abstractNum>
+  <w:abstractNum w:abstractNumId="4" w15:restartNumberingAfterBreak="0">
+    <w:nsid w:val="31914667"/>
+    <w:multiLevelType w:val="multilevel"/>
+    <w:tmpl w:val="577CAC66"/>
+    <w:lvl w:ilvl="0">
+      <w:start w:val="1"/>
+      <w:numFmt w:val="bullet"/>
+      <w:lvlText w:val=""/>
+      <w:lvlJc w:val="left"/>
+      <w:pPr>
+        <w:tabs>
+          <w:tab w:val="num" w:pos="720"/>
+        </w:tabs>
+        <w:ind w:left="720" w:hanging="360"/>
+      </w:pPr>
+      <w:rPr>
+        <w:rFonts w:ascii="Symbol" w:hAnsi="Symbol" w:hint="default"/>
+        <w:sz w:val="20"/>
+      </w:rPr>
+    </w:lvl>
+    <w:lvl w:ilvl="1" w:tentative="1">
+      <w:start w:val="1"/>
+      <w:numFmt w:val="bullet"/>
+      <w:lvlText w:val="o"/>
+      <w:lvlJc w:val="left"/>
+      <w:pPr>
+        <w:tabs>
+          <w:tab w:val="num" w:pos="1440"/>
+        </w:tabs>
+        <w:ind w:left="1440" w:hanging="360"/>
+      </w:pPr>
+      <w:rPr>
+        <w:rFonts w:ascii="Courier New" w:hAnsi="Courier New" w:hint="default"/>
+        <w:sz w:val="20"/>
+      </w:rPr>
+    </w:lvl>
+    <w:lvl w:ilvl="2" w:tentative="1">
+      <w:start w:val="1"/>
+      <w:numFmt w:val="bullet"/>
+      <w:lvlText w:val=""/>
+      <w:lvlJc w:val="left"/>
+      <w:pPr>
+        <w:tabs>
+          <w:tab w:val="num" w:pos="2160"/>
+        </w:tabs>
+        <w:ind w:left="2160" w:hanging="360"/>
+      </w:pPr>
+      <w:rPr>
+        <w:rFonts w:ascii="Wingdings" w:hAnsi="Wingdings" w:hint="default"/>
+        <w:sz w:val="20"/>
+      </w:rPr>
+    </w:lvl>
+    <w:lvl w:ilvl="3" w:tentative="1">
+      <w:start w:val="1"/>
+      <w:numFmt w:val="bullet"/>
+      <w:lvlText w:val=""/>
+      <w:lvlJc w:val="left"/>
+      <w:pPr>
+        <w:tabs>
+          <w:tab w:val="num" w:pos="2880"/>
+        </w:tabs>
+        <w:ind w:left="2880" w:hanging="360"/>
+      </w:pPr>
+      <w:rPr>
+        <w:rFonts w:ascii="Wingdings" w:hAnsi="Wingdings" w:hint="default"/>
+        <w:sz w:val="20"/>
+      </w:rPr>
+    </w:lvl>
+    <w:lvl w:ilvl="4" w:tentative="1">
+      <w:start w:val="1"/>
+      <w:numFmt w:val="bullet"/>
+      <w:lvlText w:val=""/>
+      <w:lvlJc w:val="left"/>
+      <w:pPr>
+        <w:tabs>
+          <w:tab w:val="num" w:pos="3600"/>
+        </w:tabs>
+        <w:ind w:left="3600" w:hanging="360"/>
+      </w:pPr>
+      <w:rPr>
+        <w:rFonts w:ascii="Wingdings" w:hAnsi="Wingdings" w:hint="default"/>
+        <w:sz w:val="20"/>
+      </w:rPr>
+    </w:lvl>
+    <w:lvl w:ilvl="5" w:tentative="1">
+      <w:start w:val="1"/>
+      <w:numFmt w:val="bullet"/>
+      <w:lvlText w:val=""/>
+      <w:lvlJc w:val="left"/>
+      <w:pPr>
+        <w:tabs>
+          <w:tab w:val="num" w:pos="4320"/>
+        </w:tabs>
+        <w:ind w:left="4320" w:hanging="360"/>
+      </w:pPr>
+      <w:rPr>
+        <w:rFonts w:ascii="Wingdings" w:hAnsi="Wingdings" w:hint="default"/>
+        <w:sz w:val="20"/>
+      </w:rPr>
+    </w:lvl>
+    <w:lvl w:ilvl="6" w:tentative="1">
+      <w:start w:val="1"/>
+      <w:numFmt w:val="bullet"/>
+      <w:lvlText w:val=""/>
+      <w:lvlJc w:val="left"/>
+      <w:pPr>
+        <w:tabs>
+          <w:tab w:val="num" w:pos="5040"/>
+        </w:tabs>
+        <w:ind w:left="5040" w:hanging="360"/>
+      </w:pPr>
+      <w:rPr>
+        <w:rFonts w:ascii="Wingdings" w:hAnsi="Wingdings" w:hint="default"/>
+        <w:sz w:val="20"/>
+      </w:rPr>
+    </w:lvl>
+    <w:lvl w:ilvl="7" w:tentative="1">
+      <w:start w:val="1"/>
+      <w:numFmt w:val="bullet"/>
+      <w:lvlText w:val=""/>
+      <w:lvlJc w:val="left"/>
+      <w:pPr>
+        <w:tabs>
+          <w:tab w:val="num" w:pos="5760"/>
+        </w:tabs>
+        <w:ind w:left="5760" w:hanging="360"/>
+      </w:pPr>
+      <w:rPr>
+        <w:rFonts w:ascii="Wingdings" w:hAnsi="Wingdings" w:hint="default"/>
+        <w:sz w:val="20"/>
+      </w:rPr>
+    </w:lvl>
+    <w:lvl w:ilvl="8" w:tentative="1">
+      <w:start w:val="1"/>
+      <w:numFmt w:val="bullet"/>
+      <w:lvlText w:val=""/>
+      <w:lvlJc w:val="left"/>
+      <w:pPr>
+        <w:tabs>
+          <w:tab w:val="num" w:pos="6480"/>
+        </w:tabs>
+        <w:ind w:left="6480" w:hanging="360"/>
+      </w:pPr>
+      <w:rPr>
+        <w:rFonts w:ascii="Wingdings" w:hAnsi="Wingdings" w:hint="default"/>
+        <w:sz w:val="20"/>
+      </w:rPr>
+    </w:lvl>
+  </w:abstractNum>
+  <w:abstractNum w:abstractNumId="5" w15:restartNumberingAfterBreak="0">
+    <w:nsid w:val="362C0472"/>
+    <w:multiLevelType w:val="multilevel"/>
+    <w:tmpl w:val="53BCD998"/>
+    <w:lvl w:ilvl="0">
+      <w:start w:val="1"/>
+      <w:numFmt w:val="bullet"/>
+      <w:lvlText w:val=""/>
+      <w:lvlJc w:val="left"/>
+      <w:pPr>
+        <w:tabs>
+          <w:tab w:val="num" w:pos="720"/>
+        </w:tabs>
+        <w:ind w:left="720" w:hanging="360"/>
+      </w:pPr>
+      <w:rPr>
+        <w:rFonts w:ascii="Symbol" w:hAnsi="Symbol" w:hint="default"/>
+        <w:sz w:val="20"/>
+      </w:rPr>
+    </w:lvl>
+    <w:lvl w:ilvl="1" w:tentative="1">
+      <w:start w:val="1"/>
+      <w:numFmt w:val="bullet"/>
+      <w:lvlText w:val="o"/>
+      <w:lvlJc w:val="left"/>
+      <w:pPr>
+        <w:tabs>
+          <w:tab w:val="num" w:pos="1440"/>
+        </w:tabs>
+        <w:ind w:left="1440" w:hanging="360"/>
+      </w:pPr>
+      <w:rPr>
+        <w:rFonts w:ascii="Courier New" w:hAnsi="Courier New" w:hint="default"/>
+        <w:sz w:val="20"/>
+      </w:rPr>
+    </w:lvl>
+    <w:lvl w:ilvl="2" w:tentative="1">
+      <w:start w:val="1"/>
+      <w:numFmt w:val="bullet"/>
+      <w:lvlText w:val=""/>
+      <w:lvlJc w:val="left"/>
+      <w:pPr>
+        <w:tabs>
+          <w:tab w:val="num" w:pos="2160"/>
+        </w:tabs>
+        <w:ind w:left="2160" w:hanging="360"/>
+      </w:pPr>
+      <w:rPr>
+        <w:rFonts w:ascii="Wingdings" w:hAnsi="Wingdings" w:hint="default"/>
+        <w:sz w:val="20"/>
+      </w:rPr>
+    </w:lvl>
+    <w:lvl w:ilvl="3" w:tentative="1">
+      <w:start w:val="1"/>
+      <w:numFmt w:val="bullet"/>
+      <w:lvlText w:val=""/>
+      <w:lvlJc w:val="left"/>
+      <w:pPr>
+        <w:tabs>
+          <w:tab w:val="num" w:pos="2880"/>
+        </w:tabs>
+        <w:ind w:left="2880" w:hanging="360"/>
+      </w:pPr>
+      <w:rPr>
+        <w:rFonts w:ascii="Wingdings" w:hAnsi="Wingdings" w:hint="default"/>
+        <w:sz w:val="20"/>
+      </w:rPr>
+    </w:lvl>
+    <w:lvl w:ilvl="4" w:tentative="1">
+      <w:start w:val="1"/>
+      <w:numFmt w:val="bullet"/>
+      <w:lvlText w:val=""/>
+      <w:lvlJc w:val="left"/>
+      <w:pPr>
+        <w:tabs>
+          <w:tab w:val="num" w:pos="3600"/>
+        </w:tabs>
+        <w:ind w:left="3600" w:hanging="360"/>
+      </w:pPr>
+      <w:rPr>
+        <w:rFonts w:ascii="Wingdings" w:hAnsi="Wingdings" w:hint="default"/>
+        <w:sz w:val="20"/>
+      </w:rPr>
+    </w:lvl>
+    <w:lvl w:ilvl="5" w:tentative="1">
+      <w:start w:val="1"/>
+      <w:numFmt w:val="bullet"/>
+      <w:lvlText w:val=""/>
+      <w:lvlJc w:val="left"/>
+      <w:pPr>
+        <w:tabs>
+          <w:tab w:val="num" w:pos="4320"/>
+        </w:tabs>
+        <w:ind w:left="4320" w:hanging="360"/>
+      </w:pPr>
+      <w:rPr>
+        <w:rFonts w:ascii="Wingdings" w:hAnsi="Wingdings" w:hint="default"/>
+        <w:sz w:val="20"/>
+      </w:rPr>
+    </w:lvl>
+    <w:lvl w:ilvl="6" w:tentative="1">
+      <w:start w:val="1"/>
+      <w:numFmt w:val="bullet"/>
+      <w:lvlText w:val=""/>
+      <w:lvlJc w:val="left"/>
+      <w:pPr>
+        <w:tabs>
+          <w:tab w:val="num" w:pos="5040"/>
+        </w:tabs>
+        <w:ind w:left="5040" w:hanging="360"/>
+      </w:pPr>
+      <w:rPr>
+        <w:rFonts w:ascii="Wingdings" w:hAnsi="Wingdings" w:hint="default"/>
+        <w:sz w:val="20"/>
+      </w:rPr>
+    </w:lvl>
+    <w:lvl w:ilvl="7" w:tentative="1">
+      <w:start w:val="1"/>
+      <w:numFmt w:val="bullet"/>
+      <w:lvlText w:val=""/>
+      <w:lvlJc w:val="left"/>
+      <w:pPr>
+        <w:tabs>
+          <w:tab w:val="num" w:pos="5760"/>
+        </w:tabs>
+        <w:ind w:left="5760" w:hanging="360"/>
+      </w:pPr>
+      <w:rPr>
+        <w:rFonts w:ascii="Wingdings" w:hAnsi="Wingdings" w:hint="default"/>
+        <w:sz w:val="20"/>
+      </w:rPr>
+    </w:lvl>
+    <w:lvl w:ilvl="8" w:tentative="1">
+      <w:start w:val="1"/>
+      <w:numFmt w:val="bullet"/>
+      <w:lvlText w:val=""/>
+      <w:lvlJc w:val="left"/>
+      <w:pPr>
+        <w:tabs>
+          <w:tab w:val="num" w:pos="6480"/>
+        </w:tabs>
+        <w:ind w:left="6480" w:hanging="360"/>
+      </w:pPr>
+      <w:rPr>
+        <w:rFonts w:ascii="Wingdings" w:hAnsi="Wingdings" w:hint="default"/>
+        <w:sz w:val="20"/>
+      </w:rPr>
+    </w:lvl>
+  </w:abstractNum>
+  <w:abstractNum w:abstractNumId="6" w15:restartNumberingAfterBreak="0">
+    <w:nsid w:val="433C2212"/>
+    <w:multiLevelType w:val="multilevel"/>
+    <w:tmpl w:val="9200B23E"/>
+    <w:lvl w:ilvl="0">
+      <w:start w:val="1"/>
+      <w:numFmt w:val="decimal"/>
+      <w:lvlText w:val="%1."/>
+      <w:lvlJc w:val="left"/>
+      <w:pPr>
+        <w:tabs>
+          <w:tab w:val="num" w:pos="720"/>
+        </w:tabs>
+        <w:ind w:left="720" w:hanging="360"/>
+      </w:pPr>
+    </w:lvl>
+    <w:lvl w:ilvl="1" w:tentative="1">
+      <w:start w:val="1"/>
+      <w:numFmt w:val="decimal"/>
+      <w:lvlText w:val="%2."/>
+      <w:lvlJc w:val="left"/>
+      <w:pPr>
+        <w:tabs>
+          <w:tab w:val="num" w:pos="1440"/>
+        </w:tabs>
+        <w:ind w:left="1440" w:hanging="360"/>
+      </w:pPr>
+    </w:lvl>
+    <w:lvl w:ilvl="2" w:tentative="1">
+      <w:start w:val="1"/>
+      <w:numFmt w:val="decimal"/>
+      <w:lvlText w:val="%3."/>
+      <w:lvlJc w:val="left"/>
+      <w:pPr>
+        <w:tabs>
+          <w:tab w:val="num" w:pos="2160"/>
+        </w:tabs>
+        <w:ind w:left="2160" w:hanging="360"/>
+      </w:pPr>
+    </w:lvl>
+    <w:lvl w:ilvl="3" w:tentative="1">
+      <w:start w:val="1"/>
+      <w:numFmt w:val="decimal"/>
+      <w:lvlText w:val="%4."/>
+      <w:lvlJc w:val="left"/>
+      <w:pPr>
+        <w:tabs>
+          <w:tab w:val="num" w:pos="2880"/>
+        </w:tabs>
+        <w:ind w:left="2880" w:hanging="360"/>
+      </w:pPr>
+    </w:lvl>
+    <w:lvl w:ilvl="4" w:tentative="1">
+      <w:start w:val="1"/>
+      <w:numFmt w:val="decimal"/>
+      <w:lvlText w:val="%5."/>
+      <w:lvlJc w:val="left"/>
+      <w:pPr>
+        <w:tabs>
+          <w:tab w:val="num" w:pos="3600"/>
+        </w:tabs>
+        <w:ind w:left="3600" w:hanging="360"/>
+      </w:pPr>
+    </w:lvl>
+    <w:lvl w:ilvl="5" w:tentative="1">
+      <w:start w:val="1"/>
+      <w:numFmt w:val="decimal"/>
+      <w:lvlText w:val="%6."/>
+      <w:lvlJc w:val="left"/>
+      <w:pPr>
+        <w:tabs>
+          <w:tab w:val="num" w:pos="4320"/>
+        </w:tabs>
+        <w:ind w:left="4320" w:hanging="360"/>
+      </w:pPr>
+    </w:lvl>
+    <w:lvl w:ilvl="6" w:tentative="1">
+      <w:start w:val="1"/>
+      <w:numFmt w:val="decimal"/>
+      <w:lvlText w:val="%7."/>
+      <w:lvlJc w:val="left"/>
+      <w:pPr>
+        <w:tabs>
+          <w:tab w:val="num" w:pos="5040"/>
+        </w:tabs>
+        <w:ind w:left="5040" w:hanging="360"/>
+      </w:pPr>
+    </w:lvl>
+    <w:lvl w:ilvl="7" w:tentative="1">
+      <w:start w:val="1"/>
+      <w:numFmt w:val="decimal"/>
+      <w:lvlText w:val="%8."/>
+      <w:lvlJc w:val="left"/>
+      <w:pPr>
+        <w:tabs>
+          <w:tab w:val="num" w:pos="5760"/>
+        </w:tabs>
+        <w:ind w:left="5760" w:hanging="360"/>
+      </w:pPr>
+    </w:lvl>
+    <w:lvl w:ilvl="8" w:tentative="1">
+      <w:start w:val="1"/>
+      <w:numFmt w:val="decimal"/>
+      <w:lvlText w:val="%9."/>
+      <w:lvlJc w:val="left"/>
+      <w:pPr>
+        <w:tabs>
+          <w:tab w:val="num" w:pos="6480"/>
+        </w:tabs>
+        <w:ind w:left="6480" w:hanging="360"/>
+      </w:pPr>
+    </w:lvl>
+  </w:abstractNum>
+  <w:abstractNum w:abstractNumId="7" w15:restartNumberingAfterBreak="0">
+    <w:nsid w:val="434F74CA"/>
+    <w:multiLevelType w:val="multilevel"/>
+    <w:tmpl w:val="888495A0"/>
+    <w:lvl w:ilvl="0">
+      <w:start w:val="1"/>
+      <w:numFmt w:val="bullet"/>
+      <w:lvlText w:val=""/>
+      <w:lvlJc w:val="left"/>
+      <w:pPr>
+        <w:tabs>
+          <w:tab w:val="num" w:pos="720"/>
+        </w:tabs>
+        <w:ind w:left="720" w:hanging="360"/>
+      </w:pPr>
+      <w:rPr>
+        <w:rFonts w:ascii="Symbol" w:hAnsi="Symbol" w:hint="default"/>
+        <w:sz w:val="20"/>
+      </w:rPr>
+    </w:lvl>
+    <w:lvl w:ilvl="1" w:tentative="1">
+      <w:start w:val="1"/>
+      <w:numFmt w:val="bullet"/>
+      <w:lvlText w:val="o"/>
+      <w:lvlJc w:val="left"/>
+      <w:pPr>
+        <w:tabs>
+          <w:tab w:val="num" w:pos="1440"/>
+        </w:tabs>
+        <w:ind w:left="1440" w:hanging="360"/>
+      </w:pPr>
+      <w:rPr>
+        <w:rFonts w:ascii="Courier New" w:hAnsi="Courier New" w:hint="default"/>
+        <w:sz w:val="20"/>
+      </w:rPr>
+    </w:lvl>
+    <w:lvl w:ilvl="2" w:tentative="1">
+      <w:start w:val="1"/>
+      <w:numFmt w:val="bullet"/>
+      <w:lvlText w:val=""/>
+      <w:lvlJc w:val="left"/>
+      <w:pPr>
+        <w:tabs>
+          <w:tab w:val="num" w:pos="2160"/>
+        </w:tabs>
+        <w:ind w:left="2160" w:hanging="360"/>
+      </w:pPr>
+      <w:rPr>
+        <w:rFonts w:ascii="Wingdings" w:hAnsi="Wingdings" w:hint="default"/>
+        <w:sz w:val="20"/>
+      </w:rPr>
+    </w:lvl>
+    <w:lvl w:ilvl="3" w:tentative="1">
+      <w:start w:val="1"/>
+      <w:numFmt w:val="bullet"/>
+      <w:lvlText w:val=""/>
+      <w:lvlJc w:val="left"/>
+      <w:pPr>
+        <w:tabs>
+          <w:tab w:val="num" w:pos="2880"/>
+        </w:tabs>
+        <w:ind w:left="2880" w:hanging="360"/>
+      </w:pPr>
+      <w:rPr>
+        <w:rFonts w:ascii="Wingdings" w:hAnsi="Wingdings" w:hint="default"/>
+        <w:sz w:val="20"/>
+      </w:rPr>
+    </w:lvl>
+    <w:lvl w:ilvl="4" w:tentative="1">
+      <w:start w:val="1"/>
+      <w:numFmt w:val="bullet"/>
+      <w:lvlText w:val=""/>
+      <w:lvlJc w:val="left"/>
+      <w:pPr>
+        <w:tabs>
+          <w:tab w:val="num" w:pos="3600"/>
+        </w:tabs>
+        <w:ind w:left="3600" w:hanging="360"/>
+      </w:pPr>
+      <w:rPr>
+        <w:rFonts w:ascii="Wingdings" w:hAnsi="Wingdings" w:hint="default"/>
+        <w:sz w:val="20"/>
+      </w:rPr>
+    </w:lvl>
+    <w:lvl w:ilvl="5" w:tentative="1">
+      <w:start w:val="1"/>
+      <w:numFmt w:val="bullet"/>
+      <w:lvlText w:val=""/>
+      <w:lvlJc w:val="left"/>
+      <w:pPr>
+        <w:tabs>
+          <w:tab w:val="num" w:pos="4320"/>
+        </w:tabs>
+        <w:ind w:left="4320" w:hanging="360"/>
+      </w:pPr>
+      <w:rPr>
+        <w:rFonts w:ascii="Wingdings" w:hAnsi="Wingdings" w:hint="default"/>
+        <w:sz w:val="20"/>
+      </w:rPr>
+    </w:lvl>
+    <w:lvl w:ilvl="6" w:tentative="1">
+      <w:start w:val="1"/>
+      <w:numFmt w:val="bullet"/>
+      <w:lvlText w:val=""/>
+      <w:lvlJc w:val="left"/>
+      <w:pPr>
+        <w:tabs>
+          <w:tab w:val="num" w:pos="5040"/>
+        </w:tabs>
+        <w:ind w:left="5040" w:hanging="360"/>
+      </w:pPr>
+      <w:rPr>
+        <w:rFonts w:ascii="Wingdings" w:hAnsi="Wingdings" w:hint="default"/>
+        <w:sz w:val="20"/>
+      </w:rPr>
+    </w:lvl>
+    <w:lvl w:ilvl="7" w:tentative="1">
+      <w:start w:val="1"/>
+      <w:numFmt w:val="bullet"/>
+      <w:lvlText w:val=""/>
+      <w:lvlJc w:val="left"/>
+      <w:pPr>
+        <w:tabs>
+          <w:tab w:val="num" w:pos="5760"/>
+        </w:tabs>
+        <w:ind w:left="5760" w:hanging="360"/>
+      </w:pPr>
+      <w:rPr>
+        <w:rFonts w:ascii="Wingdings" w:hAnsi="Wingdings" w:hint="default"/>
+        <w:sz w:val="20"/>
+      </w:rPr>
+    </w:lvl>
+    <w:lvl w:ilvl="8" w:tentative="1">
+      <w:start w:val="1"/>
+      <w:numFmt w:val="bullet"/>
+      <w:lvlText w:val=""/>
+      <w:lvlJc w:val="left"/>
+      <w:pPr>
+        <w:tabs>
+          <w:tab w:val="num" w:pos="6480"/>
+        </w:tabs>
+        <w:ind w:left="6480" w:hanging="360"/>
+      </w:pPr>
+      <w:rPr>
+        <w:rFonts w:ascii="Wingdings" w:hAnsi="Wingdings" w:hint="default"/>
+        <w:sz w:val="20"/>
+      </w:rPr>
+    </w:lvl>
+  </w:abstractNum>
+  <w:abstractNum w:abstractNumId="8" w15:restartNumberingAfterBreak="0">
+    <w:nsid w:val="72B315ED"/>
+    <w:multiLevelType w:val="multilevel"/>
+    <w:tmpl w:val="97C4B572"/>
+    <w:lvl w:ilvl="0">
+      <w:start w:val="1"/>
+      <w:numFmt w:val="decimal"/>
+      <w:lvlText w:val="%1."/>
+      <w:lvlJc w:val="left"/>
+      <w:pPr>
+        <w:tabs>
+          <w:tab w:val="num" w:pos="720"/>
+        </w:tabs>
+        <w:ind w:left="720" w:hanging="360"/>
+      </w:pPr>
+    </w:lvl>
+    <w:lvl w:ilvl="1" w:tentative="1">
+      <w:start w:val="1"/>
+      <w:numFmt w:val="decimal"/>
+      <w:lvlText w:val="%2."/>
+      <w:lvlJc w:val="left"/>
+      <w:pPr>
+        <w:tabs>
+          <w:tab w:val="num" w:pos="1440"/>
+        </w:tabs>
+        <w:ind w:left="1440" w:hanging="360"/>
+      </w:pPr>
+    </w:lvl>
+    <w:lvl w:ilvl="2" w:tentative="1">
+      <w:start w:val="1"/>
+      <w:numFmt w:val="decimal"/>
+      <w:lvlText w:val="%3."/>
+      <w:lvlJc w:val="left"/>
+      <w:pPr>
+        <w:tabs>
+          <w:tab w:val="num" w:pos="2160"/>
+        </w:tabs>
+        <w:ind w:left="2160" w:hanging="360"/>
+      </w:pPr>
+    </w:lvl>
+    <w:lvl w:ilvl="3" w:tentative="1">
+      <w:start w:val="1"/>
+      <w:numFmt w:val="decimal"/>
+      <w:lvlText w:val="%4."/>
+      <w:lvlJc w:val="left"/>
+      <w:pPr>
+        <w:tabs>
+          <w:tab w:val="num" w:pos="2880"/>
+        </w:tabs>
+        <w:ind w:left="2880" w:hanging="360"/>
+      </w:pPr>
+    </w:lvl>
+    <w:lvl w:ilvl="4" w:tentative="1">
+      <w:start w:val="1"/>
+      <w:numFmt w:val="decimal"/>
+      <w:lvlText w:val="%5."/>
+      <w:lvlJc w:val="left"/>
+      <w:pPr>
+        <w:tabs>
+          <w:tab w:val="num" w:pos="3600"/>
+        </w:tabs>
+        <w:ind w:left="3600" w:hanging="360"/>
+      </w:pPr>
+    </w:lvl>
+    <w:lvl w:ilvl="5" w:tentative="1">
+      <w:start w:val="1"/>
+      <w:numFmt w:val="decimal"/>
+      <w:lvlText w:val="%6."/>
+      <w:lvlJc w:val="left"/>
+      <w:pPr>
+        <w:tabs>
+          <w:tab w:val="num" w:pos="4320"/>
+        </w:tabs>
+        <w:ind w:left="4320" w:hanging="360"/>
+      </w:pPr>
+    </w:lvl>
+    <w:lvl w:ilvl="6" w:tentative="1">
+      <w:start w:val="1"/>
+      <w:numFmt w:val="decimal"/>
+      <w:lvlText w:val="%7."/>
+      <w:lvlJc w:val="left"/>
+      <w:pPr>
+        <w:tabs>
+          <w:tab w:val="num" w:pos="5040"/>
+        </w:tabs>
+        <w:ind w:left="5040" w:hanging="360"/>
+      </w:pPr>
+    </w:lvl>
+    <w:lvl w:ilvl="7" w:tentative="1">
+      <w:start w:val="1"/>
+      <w:numFmt w:val="decimal"/>
+      <w:lvlText w:val="%8."/>
+      <w:lvlJc w:val="left"/>
+      <w:pPr>
+        <w:tabs>
+          <w:tab w:val="num" w:pos="5760"/>
+        </w:tabs>
+        <w:ind w:left="5760" w:hanging="360"/>
+      </w:pPr>
+    </w:lvl>
+    <w:lvl w:ilvl="8" w:tentative="1">
+      <w:start w:val="1"/>
+      <w:numFmt w:val="decimal"/>
+      <w:lvlText w:val="%9."/>
+      <w:lvlJc w:val="left"/>
+      <w:pPr>
+        <w:tabs>
+          <w:tab w:val="num" w:pos="6480"/>
+        </w:tabs>
+        <w:ind w:left="6480" w:hanging="360"/>
+      </w:pPr>
+    </w:lvl>
+  </w:abstractNum>
+  <w:abstractNum w:abstractNumId="9" w15:restartNumberingAfterBreak="0">
+    <w:nsid w:val="7AF022CD"/>
+    <w:multiLevelType w:val="multilevel"/>
+    <w:tmpl w:val="AC9C8E70"/>
+    <w:lvl w:ilvl="0">
+      <w:start w:val="1"/>
+      <w:numFmt w:val="bullet"/>
+      <w:lvlText w:val=""/>
+      <w:lvlJc w:val="left"/>
+      <w:pPr>
+        <w:tabs>
+          <w:tab w:val="num" w:pos="720"/>
+        </w:tabs>
+        <w:ind w:left="720" w:hanging="360"/>
+      </w:pPr>
+      <w:rPr>
+        <w:rFonts w:ascii="Symbol" w:hAnsi="Symbol" w:hint="default"/>
+        <w:sz w:val="20"/>
+      </w:rPr>
+    </w:lvl>
+    <w:lvl w:ilvl="1" w:tentative="1">
+      <w:start w:val="1"/>
+      <w:numFmt w:val="bullet"/>
+      <w:lvlText w:val="o"/>
+      <w:lvlJc w:val="left"/>
+      <w:pPr>
+        <w:tabs>
+          <w:tab w:val="num" w:pos="1440"/>
+        </w:tabs>
+        <w:ind w:left="1440" w:hanging="360"/>
+      </w:pPr>
+      <w:rPr>
+        <w:rFonts w:ascii="Courier New" w:hAnsi="Courier New" w:hint="default"/>
+        <w:sz w:val="20"/>
+      </w:rPr>
+    </w:lvl>
+    <w:lvl w:ilvl="2" w:tentative="1">
+      <w:start w:val="1"/>
+      <w:numFmt w:val="bullet"/>
+      <w:lvlText w:val=""/>
+      <w:lvlJc w:val="left"/>
+      <w:pPr>
+        <w:tabs>
+          <w:tab w:val="num" w:pos="2160"/>
+        </w:tabs>
+        <w:ind w:left="2160" w:hanging="360"/>
+      </w:pPr>
+      <w:rPr>
+        <w:rFonts w:ascii="Wingdings" w:hAnsi="Wingdings" w:hint="default"/>
+        <w:sz w:val="20"/>
+      </w:rPr>
+    </w:lvl>
+    <w:lvl w:ilvl="3" w:tentative="1">
+      <w:start w:val="1"/>
+      <w:numFmt w:val="bullet"/>
+      <w:lvlText w:val=""/>
+      <w:lvlJc w:val="left"/>
+      <w:pPr>
+        <w:tabs>
+          <w:tab w:val="num" w:pos="2880"/>
+        </w:tabs>
+        <w:ind w:left="2880" w:hanging="360"/>
+      </w:pPr>
+      <w:rPr>
+        <w:rFonts w:ascii="Wingdings" w:hAnsi="Wingdings" w:hint="default"/>
+        <w:sz w:val="20"/>
+      </w:rPr>
+    </w:lvl>
+    <w:lvl w:ilvl="4" w:tentative="1">
+      <w:start w:val="1"/>
+      <w:numFmt w:val="bullet"/>
+      <w:lvlText w:val=""/>
+      <w:lvlJc w:val="left"/>
+      <w:pPr>
+        <w:tabs>
+          <w:tab w:val="num" w:pos="3600"/>
+        </w:tabs>
+        <w:ind w:left="3600" w:hanging="360"/>
+      </w:pPr>
+      <w:rPr>
+        <w:rFonts w:ascii="Wingdings" w:hAnsi="Wingdings" w:hint="default"/>
+        <w:sz w:val="20"/>
+      </w:rPr>
+    </w:lvl>
+    <w:lvl w:ilvl="5" w:tentative="1">
+      <w:start w:val="1"/>
+      <w:numFmt w:val="bullet"/>
+      <w:lvlText w:val=""/>
+      <w:lvlJc w:val="left"/>
+      <w:pPr>
+        <w:tabs>
+          <w:tab w:val="num" w:pos="4320"/>
+        </w:tabs>
+        <w:ind w:left="4320" w:hanging="360"/>
+      </w:pPr>
+      <w:rPr>
+        <w:rFonts w:ascii="Wingdings" w:hAnsi="Wingdings" w:hint="default"/>
+        <w:sz w:val="20"/>
+      </w:rPr>
+    </w:lvl>
+    <w:lvl w:ilvl="6" w:tentative="1">
+      <w:start w:val="1"/>
+      <w:numFmt w:val="bullet"/>
+      <w:lvlText w:val=""/>
+      <w:lvlJc w:val="left"/>
+      <w:pPr>
+        <w:tabs>
+          <w:tab w:val="num" w:pos="5040"/>
+        </w:tabs>
+        <w:ind w:left="5040" w:hanging="360"/>
+      </w:pPr>
+      <w:rPr>
+        <w:rFonts w:ascii="Wingdings" w:hAnsi="Wingdings" w:hint="default"/>
+        <w:sz w:val="20"/>
+      </w:rPr>
+    </w:lvl>
+    <w:lvl w:ilvl="7" w:tentative="1">
+      <w:start w:val="1"/>
+      <w:numFmt w:val="bullet"/>
+      <w:lvlText w:val=""/>
+      <w:lvlJc w:val="left"/>
+      <w:pPr>
+        <w:tabs>
+          <w:tab w:val="num" w:pos="5760"/>
+        </w:tabs>
+        <w:ind w:left="5760" w:hanging="360"/>
+      </w:pPr>
+      <w:rPr>
+        <w:rFonts w:ascii="Wingdings" w:hAnsi="Wingdings" w:hint="default"/>
+        <w:sz w:val="20"/>
+      </w:rPr>
+    </w:lvl>
+    <w:lvl w:ilvl="8" w:tentative="1">
+      <w:start w:val="1"/>
+      <w:numFmt w:val="bullet"/>
+      <w:lvlText w:val=""/>
+      <w:lvlJc w:val="left"/>
+      <w:pPr>
+        <w:tabs>
+          <w:tab w:val="num" w:pos="6480"/>
+        </w:tabs>
+        <w:ind w:left="6480" w:hanging="360"/>
+      </w:pPr>
+      <w:rPr>
+        <w:rFonts w:ascii="Wingdings" w:hAnsi="Wingdings" w:hint="default"/>
+        <w:sz w:val="20"/>
+      </w:rPr>
+    </w:lvl>
+  </w:abstractNum>
+  <w:num w:numId="1" w16cid:durableId="1587225012">
+    <w:abstractNumId w:val="1"/>
+  </w:num>
+  <w:num w:numId="2" w16cid:durableId="184565848">
+    <w:abstractNumId w:val="5"/>
+  </w:num>
+  <w:num w:numId="3" w16cid:durableId="1247807131">
+    <w:abstractNumId w:val="7"/>
+  </w:num>
+  <w:num w:numId="4" w16cid:durableId="246154003">
+    <w:abstractNumId w:val="2"/>
+  </w:num>
+  <w:num w:numId="5" w16cid:durableId="1936790027">
+    <w:abstractNumId w:val="3"/>
+  </w:num>
+  <w:num w:numId="6" w16cid:durableId="828788757">
+    <w:abstractNumId w:val="6"/>
+  </w:num>
+  <w:num w:numId="7" w16cid:durableId="856313433">
+    <w:abstractNumId w:val="8"/>
+  </w:num>
+  <w:num w:numId="8" w16cid:durableId="434057249">
+    <w:abstractNumId w:val="0"/>
+  </w:num>
+  <w:num w:numId="9" w16cid:durableId="517934153">
+    <w:abstractNumId w:val="4"/>
+  </w:num>
+  <w:num w:numId="10" w16cid:durableId="1852912474">
+    <w:abstractNumId w:val="9"/>
+  </w:num>
+</w:numbering>
 </file>
 
 <file path=word/styles.xml><?xml version="1.0" encoding="utf-8"?>
@@ -460,7 +2489,6 @@
     <w:next w:val="Normal"/>
     <w:link w:val="Heading3Char"/>
     <w:uiPriority w:val="9"/>
-    <w:semiHidden/>
     <w:unhideWhenUsed/>
     <w:qFormat/>
     <w:rsid w:val="007F031F"/>
@@ -666,7 +2694,6 @@
     <w:basedOn w:val="DefaultParagraphFont"/>
     <w:link w:val="Heading3"/>
     <w:uiPriority w:val="9"/>
-    <w:semiHidden/>
     <w:rsid w:val="007F031F"/>
     <w:rPr>
       <w:rFonts w:eastAsiaTheme="majorEastAsia" w:cstheme="majorBidi"/>
@@ -923,6 +2950,57 @@
       <w:smallCaps/>
       <w:color w:val="0F4761" w:themeColor="accent1" w:themeShade="BF"/>
       <w:spacing w:val="5"/>
+    </w:rPr>
+  </w:style>
+  <w:style w:type="paragraph" w:styleId="NormalWeb">
+    <w:name w:val="Normal (Web)"/>
+    <w:basedOn w:val="Normal"/>
+    <w:uiPriority w:val="99"/>
+    <w:semiHidden/>
+    <w:unhideWhenUsed/>
+    <w:rsid w:val="00716E30"/>
+    <w:pPr>
+      <w:spacing w:before="100" w:beforeAutospacing="1" w:after="100" w:afterAutospacing="1"/>
+    </w:pPr>
+    <w:rPr>
+      <w:rFonts w:ascii="Times New Roman" w:eastAsia="Times New Roman" w:hAnsi="Times New Roman" w:cs="Times New Roman"/>
+      <w:kern w:val="0"/>
+      <w:lang w:eastAsia="en-GB"/>
+      <w14:ligatures w14:val="none"/>
+    </w:rPr>
+  </w:style>
+  <w:style w:type="character" w:styleId="Strong">
+    <w:name w:val="Strong"/>
+    <w:basedOn w:val="DefaultParagraphFont"/>
+    <w:uiPriority w:val="22"/>
+    <w:qFormat/>
+    <w:rsid w:val="00716E30"/>
+    <w:rPr>
+      <w:b/>
+      <w:bCs/>
+    </w:rPr>
+  </w:style>
+  <w:style w:type="character" w:styleId="Emphasis">
+    <w:name w:val="Emphasis"/>
+    <w:basedOn w:val="DefaultParagraphFont"/>
+    <w:uiPriority w:val="20"/>
+    <w:qFormat/>
+    <w:rsid w:val="004D50EE"/>
+    <w:rPr>
+      <w:i/>
+      <w:iCs/>
+    </w:rPr>
+  </w:style>
+  <w:style w:type="character" w:styleId="Hyperlink">
+    <w:name w:val="Hyperlink"/>
+    <w:basedOn w:val="DefaultParagraphFont"/>
+    <w:uiPriority w:val="99"/>
+    <w:semiHidden/>
+    <w:unhideWhenUsed/>
+    <w:rsid w:val="004D50EE"/>
+    <w:rPr>
+      <w:color w:val="0000FF"/>
+      <w:u w:val="single"/>
     </w:rPr>
   </w:style>
 </w:styles>

</xml_diff>

<commit_message>
vault backup: 2025-09-23 11:11:25
</commit_message>
<xml_diff>
--- a/CMPU4007 - Advanced Security/Labs/Advanced Security 1 - Assignment 1.docx
+++ b/CMPU4007 - Advanced Security/Labs/Advanced Security 1 - Assignment 1.docx
@@ -8,18 +8,18 @@
         <w:rPr>
           <w:rFonts w:ascii="Arial" w:eastAsia="Times New Roman" w:hAnsi="Arial" w:cs="Arial"/>
           <w:kern w:val="0"/>
-          <w:sz w:val="28"/>
-          <w:szCs w:val="28"/>
-          <w:lang w:eastAsia="en-GB"/>
-          <w14:ligatures w14:val="none"/>
-        </w:rPr>
-      </w:pPr>
-      <w:r>
-        <w:rPr>
-          <w:rFonts w:ascii="Arial" w:eastAsia="Times New Roman" w:hAnsi="Arial" w:cs="Arial"/>
-          <w:kern w:val="0"/>
-          <w:sz w:val="28"/>
-          <w:szCs w:val="28"/>
+          <w:sz w:val="27"/>
+          <w:szCs w:val="27"/>
+          <w:lang w:eastAsia="en-GB"/>
+          <w14:ligatures w14:val="none"/>
+        </w:rPr>
+      </w:pPr>
+      <w:r>
+        <w:rPr>
+          <w:rFonts w:ascii="Arial" w:eastAsia="Times New Roman" w:hAnsi="Arial" w:cs="Arial"/>
+          <w:kern w:val="0"/>
+          <w:sz w:val="27"/>
+          <w:szCs w:val="27"/>
           <w:lang w:eastAsia="en-GB"/>
           <w14:ligatures w14:val="none"/>
         </w:rPr>
@@ -36,8 +36,8 @@
         <w:rPr>
           <w:rFonts w:ascii="Arial" w:eastAsia="Times New Roman" w:hAnsi="Arial" w:cs="Arial"/>
           <w:kern w:val="0"/>
-          <w:sz w:val="28"/>
-          <w:szCs w:val="28"/>
+          <w:sz w:val="27"/>
+          <w:szCs w:val="27"/>
           <w:lang w:eastAsia="en-GB"/>
           <w14:ligatures w14:val="none"/>
         </w:rPr>
@@ -48,8 +48,8 @@
           <w:b/>
           <w:bCs/>
           <w:kern w:val="0"/>
-          <w:sz w:val="28"/>
-          <w:szCs w:val="28"/>
+          <w:sz w:val="27"/>
+          <w:szCs w:val="27"/>
           <w:lang w:eastAsia="en-GB"/>
           <w14:ligatures w14:val="none"/>
         </w:rPr>
@@ -59,8 +59,8 @@
         <w:rPr>
           <w:rFonts w:ascii="Arial" w:eastAsia="Times New Roman" w:hAnsi="Arial" w:cs="Arial"/>
           <w:kern w:val="0"/>
-          <w:sz w:val="28"/>
-          <w:szCs w:val="28"/>
+          <w:sz w:val="27"/>
+          <w:szCs w:val="27"/>
           <w:lang w:eastAsia="en-GB"/>
           <w14:ligatures w14:val="none"/>
         </w:rPr>
@@ -70,8 +70,8 @@
         <w:rPr>
           <w:rFonts w:ascii="Arial" w:eastAsia="Times New Roman" w:hAnsi="Arial" w:cs="Arial"/>
           <w:kern w:val="0"/>
-          <w:sz w:val="28"/>
-          <w:szCs w:val="28"/>
+          <w:sz w:val="27"/>
+          <w:szCs w:val="27"/>
           <w:lang w:eastAsia="en-GB"/>
           <w14:ligatures w14:val="none"/>
         </w:rPr>
@@ -88,8 +88,8 @@
         <w:rPr>
           <w:rFonts w:ascii="Arial" w:eastAsia="Times New Roman" w:hAnsi="Arial" w:cs="Arial"/>
           <w:kern w:val="0"/>
-          <w:sz w:val="28"/>
-          <w:szCs w:val="28"/>
+          <w:sz w:val="27"/>
+          <w:szCs w:val="27"/>
           <w:lang w:eastAsia="en-GB"/>
           <w14:ligatures w14:val="none"/>
         </w:rPr>
@@ -100,8 +100,8 @@
           <w:b/>
           <w:bCs/>
           <w:kern w:val="0"/>
-          <w:sz w:val="28"/>
-          <w:szCs w:val="28"/>
+          <w:sz w:val="27"/>
+          <w:szCs w:val="27"/>
           <w:lang w:eastAsia="en-GB"/>
           <w14:ligatures w14:val="none"/>
         </w:rPr>
@@ -111,8 +111,8 @@
         <w:rPr>
           <w:rFonts w:ascii="Arial" w:eastAsia="Times New Roman" w:hAnsi="Arial" w:cs="Arial"/>
           <w:kern w:val="0"/>
-          <w:sz w:val="28"/>
-          <w:szCs w:val="28"/>
+          <w:sz w:val="27"/>
+          <w:szCs w:val="27"/>
           <w:lang w:eastAsia="en-GB"/>
           <w14:ligatures w14:val="none"/>
         </w:rPr>
@@ -122,8 +122,8 @@
         <w:rPr>
           <w:rFonts w:ascii="Arial" w:eastAsia="Times New Roman" w:hAnsi="Arial" w:cs="Arial"/>
           <w:kern w:val="0"/>
-          <w:sz w:val="28"/>
-          <w:szCs w:val="28"/>
+          <w:sz w:val="27"/>
+          <w:szCs w:val="27"/>
           <w:lang w:eastAsia="en-GB"/>
           <w14:ligatures w14:val="none"/>
         </w:rPr>
@@ -140,8 +140,8 @@
         <w:rPr>
           <w:rFonts w:ascii="Arial" w:eastAsia="Times New Roman" w:hAnsi="Arial" w:cs="Arial"/>
           <w:kern w:val="0"/>
-          <w:sz w:val="28"/>
-          <w:szCs w:val="28"/>
+          <w:sz w:val="27"/>
+          <w:szCs w:val="27"/>
           <w:lang w:eastAsia="en-GB"/>
           <w14:ligatures w14:val="none"/>
         </w:rPr>
@@ -152,8 +152,8 @@
           <w:b/>
           <w:bCs/>
           <w:kern w:val="0"/>
-          <w:sz w:val="28"/>
-          <w:szCs w:val="28"/>
+          <w:sz w:val="27"/>
+          <w:szCs w:val="27"/>
           <w:lang w:eastAsia="en-GB"/>
           <w14:ligatures w14:val="none"/>
         </w:rPr>
@@ -163,8 +163,8 @@
         <w:rPr>
           <w:rFonts w:ascii="Arial" w:eastAsia="Times New Roman" w:hAnsi="Arial" w:cs="Arial"/>
           <w:kern w:val="0"/>
-          <w:sz w:val="28"/>
-          <w:szCs w:val="28"/>
+          <w:sz w:val="27"/>
+          <w:szCs w:val="27"/>
           <w:lang w:eastAsia="en-GB"/>
           <w14:ligatures w14:val="none"/>
         </w:rPr>
@@ -174,8 +174,8 @@
         <w:rPr>
           <w:rFonts w:ascii="Arial" w:eastAsia="Times New Roman" w:hAnsi="Arial" w:cs="Arial"/>
           <w:kern w:val="0"/>
-          <w:sz w:val="28"/>
-          <w:szCs w:val="28"/>
+          <w:sz w:val="27"/>
+          <w:szCs w:val="27"/>
           <w:lang w:eastAsia="en-GB"/>
           <w14:ligatures w14:val="none"/>
         </w:rPr>
@@ -192,8 +192,8 @@
         <w:rPr>
           <w:rFonts w:ascii="Arial" w:eastAsia="Times New Roman" w:hAnsi="Arial" w:cs="Arial"/>
           <w:kern w:val="0"/>
-          <w:sz w:val="28"/>
-          <w:szCs w:val="28"/>
+          <w:sz w:val="27"/>
+          <w:szCs w:val="27"/>
           <w:lang w:eastAsia="en-GB"/>
           <w14:ligatures w14:val="none"/>
         </w:rPr>
@@ -204,8 +204,8 @@
           <w:b/>
           <w:bCs/>
           <w:kern w:val="0"/>
-          <w:sz w:val="28"/>
-          <w:szCs w:val="28"/>
+          <w:sz w:val="27"/>
+          <w:szCs w:val="27"/>
           <w:lang w:eastAsia="en-GB"/>
           <w14:ligatures w14:val="none"/>
         </w:rPr>
@@ -215,8 +215,8 @@
         <w:rPr>
           <w:rFonts w:ascii="Arial" w:eastAsia="Times New Roman" w:hAnsi="Arial" w:cs="Arial"/>
           <w:kern w:val="0"/>
-          <w:sz w:val="28"/>
-          <w:szCs w:val="28"/>
+          <w:sz w:val="27"/>
+          <w:szCs w:val="27"/>
           <w:lang w:eastAsia="en-GB"/>
           <w14:ligatures w14:val="none"/>
         </w:rPr>
@@ -226,8 +226,8 @@
         <w:rPr>
           <w:rFonts w:ascii="Arial" w:eastAsia="Times New Roman" w:hAnsi="Arial" w:cs="Arial"/>
           <w:kern w:val="0"/>
-          <w:sz w:val="28"/>
-          <w:szCs w:val="28"/>
+          <w:sz w:val="27"/>
+          <w:szCs w:val="27"/>
           <w:lang w:eastAsia="en-GB"/>
           <w14:ligatures w14:val="none"/>
         </w:rPr>
@@ -244,8 +244,8 @@
         <w:rPr>
           <w:rFonts w:ascii="Arial" w:eastAsia="Times New Roman" w:hAnsi="Arial" w:cs="Arial"/>
           <w:kern w:val="0"/>
-          <w:sz w:val="28"/>
-          <w:szCs w:val="28"/>
+          <w:sz w:val="27"/>
+          <w:szCs w:val="27"/>
           <w:lang w:eastAsia="en-GB"/>
           <w14:ligatures w14:val="none"/>
         </w:rPr>
@@ -256,8 +256,8 @@
           <w:b/>
           <w:bCs/>
           <w:kern w:val="0"/>
-          <w:sz w:val="28"/>
-          <w:szCs w:val="28"/>
+          <w:sz w:val="27"/>
+          <w:szCs w:val="27"/>
           <w:lang w:eastAsia="en-GB"/>
           <w14:ligatures w14:val="none"/>
         </w:rPr>
@@ -267,8 +267,8 @@
         <w:rPr>
           <w:rFonts w:ascii="Arial" w:eastAsia="Times New Roman" w:hAnsi="Arial" w:cs="Arial"/>
           <w:kern w:val="0"/>
-          <w:sz w:val="28"/>
-          <w:szCs w:val="28"/>
+          <w:sz w:val="27"/>
+          <w:szCs w:val="27"/>
           <w:lang w:eastAsia="en-GB"/>
           <w14:ligatures w14:val="none"/>
         </w:rPr>
@@ -278,8 +278,8 @@
         <w:rPr>
           <w:rFonts w:ascii="Arial" w:eastAsia="Times New Roman" w:hAnsi="Arial" w:cs="Arial"/>
           <w:kern w:val="0"/>
-          <w:sz w:val="28"/>
-          <w:szCs w:val="28"/>
+          <w:sz w:val="27"/>
+          <w:szCs w:val="27"/>
           <w:lang w:eastAsia="en-GB"/>
           <w14:ligatures w14:val="none"/>
         </w:rPr>
@@ -289,8 +289,8 @@
         <w:rPr>
           <w:rFonts w:ascii="Arial" w:eastAsia="Times New Roman" w:hAnsi="Arial" w:cs="Arial"/>
           <w:kern w:val="0"/>
-          <w:sz w:val="28"/>
-          <w:szCs w:val="28"/>
+          <w:sz w:val="27"/>
+          <w:szCs w:val="27"/>
           <w:lang w:eastAsia="en-GB"/>
           <w14:ligatures w14:val="none"/>
         </w:rPr>
@@ -300,8 +300,8 @@
         <w:rPr>
           <w:rFonts w:ascii="Arial" w:eastAsia="Times New Roman" w:hAnsi="Arial" w:cs="Arial"/>
           <w:kern w:val="0"/>
-          <w:sz w:val="28"/>
-          <w:szCs w:val="28"/>
+          <w:sz w:val="27"/>
+          <w:szCs w:val="27"/>
           <w:lang w:eastAsia="en-GB"/>
           <w14:ligatures w14:val="none"/>
         </w:rPr>
@@ -311,8 +311,8 @@
         <w:rPr>
           <w:rFonts w:ascii="Arial" w:eastAsia="Times New Roman" w:hAnsi="Arial" w:cs="Arial"/>
           <w:kern w:val="0"/>
-          <w:sz w:val="28"/>
-          <w:szCs w:val="28"/>
+          <w:sz w:val="27"/>
+          <w:szCs w:val="27"/>
           <w:lang w:eastAsia="en-GB"/>
           <w14:ligatures w14:val="none"/>
         </w:rPr>
@@ -329,8 +329,8 @@
         <w:rPr>
           <w:rFonts w:ascii="Arial" w:eastAsia="Times New Roman" w:hAnsi="Arial" w:cs="Arial"/>
           <w:kern w:val="0"/>
-          <w:sz w:val="28"/>
-          <w:szCs w:val="28"/>
+          <w:sz w:val="27"/>
+          <w:szCs w:val="27"/>
           <w:lang w:eastAsia="en-GB"/>
           <w14:ligatures w14:val="none"/>
         </w:rPr>
@@ -342,8 +342,8 @@
           <w:b/>
           <w:bCs/>
           <w:kern w:val="0"/>
-          <w:sz w:val="28"/>
-          <w:szCs w:val="28"/>
+          <w:sz w:val="27"/>
+          <w:szCs w:val="27"/>
           <w:lang w:eastAsia="en-GB"/>
           <w14:ligatures w14:val="none"/>
         </w:rPr>
@@ -354,8 +354,8 @@
         <w:rPr>
           <w:rFonts w:ascii="Arial" w:eastAsia="Times New Roman" w:hAnsi="Arial" w:cs="Arial"/>
           <w:kern w:val="0"/>
-          <w:sz w:val="28"/>
-          <w:szCs w:val="28"/>
+          <w:sz w:val="27"/>
+          <w:szCs w:val="27"/>
           <w:lang w:eastAsia="en-GB"/>
           <w14:ligatures w14:val="none"/>
         </w:rPr>
@@ -365,8 +365,8 @@
         <w:rPr>
           <w:rFonts w:ascii="Arial" w:eastAsia="Times New Roman" w:hAnsi="Arial" w:cs="Arial"/>
           <w:kern w:val="0"/>
-          <w:sz w:val="28"/>
-          <w:szCs w:val="28"/>
+          <w:sz w:val="27"/>
+          <w:szCs w:val="27"/>
           <w:lang w:eastAsia="en-GB"/>
           <w14:ligatures w14:val="none"/>
         </w:rPr>
@@ -378,8 +378,8 @@
         <w:rPr>
           <w:rFonts w:ascii="Arial" w:eastAsia="Times New Roman" w:hAnsi="Arial" w:cs="Arial"/>
           <w:kern w:val="0"/>
-          <w:sz w:val="28"/>
-          <w:szCs w:val="28"/>
+          <w:sz w:val="27"/>
+          <w:szCs w:val="27"/>
           <w:lang w:eastAsia="en-GB"/>
           <w14:ligatures w14:val="none"/>
         </w:rPr>
@@ -389,8 +389,8 @@
           <w:rFonts w:ascii="Arial" w:eastAsia="Times New Roman" w:hAnsi="Arial" w:cs="Arial"/>
           <w:noProof/>
           <w:kern w:val="0"/>
-          <w:sz w:val="28"/>
-          <w:szCs w:val="28"/>
+          <w:sz w:val="27"/>
+          <w:szCs w:val="27"/>
           <w:lang w:eastAsia="en-GB"/>
         </w:rPr>
         <w:pict w14:anchorId="0AE98743">
@@ -407,8 +407,8 @@
           <w:b/>
           <w:bCs/>
           <w:kern w:val="0"/>
-          <w:sz w:val="32"/>
-          <w:szCs w:val="32"/>
+          <w:sz w:val="27"/>
+          <w:szCs w:val="27"/>
           <w:lang w:eastAsia="en-GB"/>
           <w14:ligatures w14:val="none"/>
         </w:rPr>
@@ -419,8 +419,8 @@
           <w:b/>
           <w:bCs/>
           <w:kern w:val="0"/>
-          <w:sz w:val="32"/>
-          <w:szCs w:val="32"/>
+          <w:sz w:val="27"/>
+          <w:szCs w:val="27"/>
           <w:lang w:eastAsia="en-GB"/>
           <w14:ligatures w14:val="none"/>
         </w:rPr>
@@ -433,18 +433,18 @@
         <w:rPr>
           <w:rFonts w:ascii="Arial" w:eastAsia="Times New Roman" w:hAnsi="Arial" w:cs="Arial"/>
           <w:kern w:val="0"/>
-          <w:sz w:val="28"/>
-          <w:szCs w:val="28"/>
-          <w:lang w:eastAsia="en-GB"/>
-          <w14:ligatures w14:val="none"/>
-        </w:rPr>
-      </w:pPr>
-      <w:r>
-        <w:rPr>
-          <w:rFonts w:ascii="Arial" w:eastAsia="Times New Roman" w:hAnsi="Arial" w:cs="Arial"/>
-          <w:kern w:val="0"/>
-          <w:sz w:val="28"/>
-          <w:szCs w:val="28"/>
+          <w:sz w:val="27"/>
+          <w:szCs w:val="27"/>
+          <w:lang w:eastAsia="en-GB"/>
+          <w14:ligatures w14:val="none"/>
+        </w:rPr>
+      </w:pPr>
+      <w:r>
+        <w:rPr>
+          <w:rFonts w:ascii="Arial" w:eastAsia="Times New Roman" w:hAnsi="Arial" w:cs="Arial"/>
+          <w:kern w:val="0"/>
+          <w:sz w:val="27"/>
+          <w:szCs w:val="27"/>
           <w:lang w:eastAsia="en-GB"/>
           <w14:ligatures w14:val="none"/>
         </w:rPr>
@@ -454,8 +454,8 @@
         <w:rPr>
           <w:rFonts w:ascii="Arial" w:eastAsia="Times New Roman" w:hAnsi="Arial" w:cs="Arial"/>
           <w:kern w:val="0"/>
-          <w:sz w:val="28"/>
-          <w:szCs w:val="28"/>
+          <w:sz w:val="27"/>
+          <w:szCs w:val="27"/>
           <w:lang w:eastAsia="en-GB"/>
           <w14:ligatures w14:val="none"/>
         </w:rPr>
@@ -464,11 +464,59 @@
     </w:p>
     <w:p>
       <w:pPr>
-        <w:rPr>
-          <w:rFonts w:ascii="Arial" w:eastAsia="Times New Roman" w:hAnsi="Arial" w:cs="Arial"/>
-          <w:kern w:val="0"/>
-          <w:sz w:val="28"/>
-          <w:szCs w:val="28"/>
+        <w:spacing w:before="100" w:beforeAutospacing="1" w:after="100" w:afterAutospacing="1"/>
+        <w:rPr>
+          <w:rFonts w:ascii="Arial" w:eastAsia="Times New Roman" w:hAnsi="Arial" w:cs="Arial"/>
+          <w:kern w:val="0"/>
+          <w:sz w:val="27"/>
+          <w:szCs w:val="27"/>
+          <w:lang w:eastAsia="en-GB"/>
+          <w14:ligatures w14:val="none"/>
+        </w:rPr>
+      </w:pPr>
+      <w:r>
+        <w:rPr>
+          <w:rFonts w:ascii="Arial" w:eastAsia="Times New Roman" w:hAnsi="Arial" w:cs="Arial"/>
+          <w:kern w:val="0"/>
+          <w:sz w:val="27"/>
+          <w:szCs w:val="27"/>
+          <w:lang w:eastAsia="en-GB"/>
+          <w14:ligatures w14:val="none"/>
+        </w:rPr>
+        <w:t xml:space="preserve">Note that participation in the Do Not Track program is voluntary, so some sites may not </w:t>
+      </w:r>
+      <w:proofErr w:type="spellStart"/>
+      <w:r>
+        <w:rPr>
+          <w:rFonts w:ascii="Arial" w:eastAsia="Times New Roman" w:hAnsi="Arial" w:cs="Arial"/>
+          <w:kern w:val="0"/>
+          <w:sz w:val="27"/>
+          <w:szCs w:val="27"/>
+          <w:lang w:eastAsia="en-GB"/>
+          <w14:ligatures w14:val="none"/>
+        </w:rPr>
+        <w:t>honor</w:t>
+      </w:r>
+      <w:proofErr w:type="spellEnd"/>
+      <w:r>
+        <w:rPr>
+          <w:rFonts w:ascii="Arial" w:eastAsia="Times New Roman" w:hAnsi="Arial" w:cs="Arial"/>
+          <w:kern w:val="0"/>
+          <w:sz w:val="27"/>
+          <w:szCs w:val="27"/>
+          <w:lang w:eastAsia="en-GB"/>
+          <w14:ligatures w14:val="none"/>
+        </w:rPr>
+        <w:t xml:space="preserve"> this request. If you'd prefer to avoid cookies altogether, you could use a private browsing mode whenever you go online. This will prevent any cookies from being saved to your web browser.</w:t>
+      </w:r>
+    </w:p>
+    <w:p>
+      <w:pPr>
+        <w:rPr>
+          <w:rFonts w:ascii="Arial" w:eastAsia="Times New Roman" w:hAnsi="Arial" w:cs="Arial"/>
+          <w:kern w:val="0"/>
+          <w:sz w:val="27"/>
+          <w:szCs w:val="27"/>
           <w:lang w:eastAsia="en-GB"/>
           <w14:ligatures w14:val="none"/>
         </w:rPr>
@@ -478,8 +526,8 @@
           <w:rFonts w:ascii="Arial" w:eastAsia="Times New Roman" w:hAnsi="Arial" w:cs="Arial"/>
           <w:noProof/>
           <w:kern w:val="0"/>
-          <w:sz w:val="28"/>
-          <w:szCs w:val="28"/>
+          <w:sz w:val="27"/>
+          <w:szCs w:val="27"/>
           <w:lang w:eastAsia="en-GB"/>
         </w:rPr>
         <w:pict w14:anchorId="3BF6C06D">
@@ -496,8 +544,8 @@
           <w:b/>
           <w:bCs/>
           <w:kern w:val="0"/>
-          <w:sz w:val="32"/>
-          <w:szCs w:val="32"/>
+          <w:sz w:val="27"/>
+          <w:szCs w:val="27"/>
           <w:lang w:eastAsia="en-GB"/>
           <w14:ligatures w14:val="none"/>
         </w:rPr>
@@ -508,8 +556,8 @@
           <w:b/>
           <w:bCs/>
           <w:kern w:val="0"/>
-          <w:sz w:val="32"/>
-          <w:szCs w:val="32"/>
+          <w:sz w:val="27"/>
+          <w:szCs w:val="27"/>
           <w:lang w:eastAsia="en-GB"/>
           <w14:ligatures w14:val="none"/>
         </w:rPr>
@@ -522,18 +570,18 @@
         <w:rPr>
           <w:rFonts w:ascii="Arial" w:eastAsia="Times New Roman" w:hAnsi="Arial" w:cs="Arial"/>
           <w:kern w:val="0"/>
-          <w:sz w:val="28"/>
-          <w:szCs w:val="28"/>
-          <w:lang w:eastAsia="en-GB"/>
-          <w14:ligatures w14:val="none"/>
-        </w:rPr>
-      </w:pPr>
-      <w:r>
-        <w:rPr>
-          <w:rFonts w:ascii="Arial" w:eastAsia="Times New Roman" w:hAnsi="Arial" w:cs="Arial"/>
-          <w:kern w:val="0"/>
-          <w:sz w:val="28"/>
-          <w:szCs w:val="28"/>
+          <w:sz w:val="27"/>
+          <w:szCs w:val="27"/>
+          <w:lang w:eastAsia="en-GB"/>
+          <w14:ligatures w14:val="none"/>
+        </w:rPr>
+      </w:pPr>
+      <w:r>
+        <w:rPr>
+          <w:rFonts w:ascii="Arial" w:eastAsia="Times New Roman" w:hAnsi="Arial" w:cs="Arial"/>
+          <w:kern w:val="0"/>
+          <w:sz w:val="27"/>
+          <w:szCs w:val="27"/>
           <w:lang w:eastAsia="en-GB"/>
           <w14:ligatures w14:val="none"/>
         </w:rPr>
@@ -544,8 +592,8 @@
         <w:rPr>
           <w:rFonts w:ascii="Arial" w:eastAsia="Times New Roman" w:hAnsi="Arial" w:cs="Arial"/>
           <w:kern w:val="0"/>
-          <w:sz w:val="28"/>
-          <w:szCs w:val="28"/>
+          <w:sz w:val="27"/>
+          <w:szCs w:val="27"/>
           <w:lang w:eastAsia="en-GB"/>
           <w14:ligatures w14:val="none"/>
         </w:rPr>
@@ -556,8 +604,8 @@
         <w:rPr>
           <w:rFonts w:ascii="Arial" w:eastAsia="Times New Roman" w:hAnsi="Arial" w:cs="Arial"/>
           <w:kern w:val="0"/>
-          <w:sz w:val="28"/>
-          <w:szCs w:val="28"/>
+          <w:sz w:val="27"/>
+          <w:szCs w:val="27"/>
           <w:lang w:eastAsia="en-GB"/>
           <w14:ligatures w14:val="none"/>
         </w:rPr>
@@ -567,8 +615,8 @@
         <w:rPr>
           <w:rFonts w:ascii="Arial" w:eastAsia="Times New Roman" w:hAnsi="Arial" w:cs="Arial"/>
           <w:kern w:val="0"/>
-          <w:sz w:val="28"/>
-          <w:szCs w:val="28"/>
+          <w:sz w:val="27"/>
+          <w:szCs w:val="27"/>
           <w:lang w:eastAsia="en-GB"/>
           <w14:ligatures w14:val="none"/>
         </w:rPr>
@@ -578,8 +626,8 @@
         <w:rPr>
           <w:rFonts w:ascii="Arial" w:eastAsia="Times New Roman" w:hAnsi="Arial" w:cs="Arial"/>
           <w:kern w:val="0"/>
-          <w:sz w:val="28"/>
-          <w:szCs w:val="28"/>
+          <w:sz w:val="27"/>
+          <w:szCs w:val="27"/>
           <w:lang w:eastAsia="en-GB"/>
           <w14:ligatures w14:val="none"/>
         </w:rPr>
@@ -591,8 +639,8 @@
         <w:rPr>
           <w:rFonts w:ascii="Arial" w:eastAsia="Times New Roman" w:hAnsi="Arial" w:cs="Arial"/>
           <w:kern w:val="0"/>
-          <w:sz w:val="28"/>
-          <w:szCs w:val="28"/>
+          <w:sz w:val="27"/>
+          <w:szCs w:val="27"/>
           <w:lang w:eastAsia="en-GB"/>
           <w14:ligatures w14:val="none"/>
         </w:rPr>
@@ -602,8 +650,8 @@
           <w:rFonts w:ascii="Arial" w:eastAsia="Times New Roman" w:hAnsi="Arial" w:cs="Arial"/>
           <w:noProof/>
           <w:kern w:val="0"/>
-          <w:sz w:val="28"/>
-          <w:szCs w:val="28"/>
+          <w:sz w:val="27"/>
+          <w:szCs w:val="27"/>
           <w:lang w:eastAsia="en-GB"/>
         </w:rPr>
         <w:pict w14:anchorId="0440DA16">

</xml_diff>